<commit_message>
Arreglor de CU Reporte Error al Archivo
</commit_message>
<xml_diff>
--- a/VigenciaActa.docx
+++ b/VigenciaActa.docx
@@ -662,7 +662,6 @@
                 <w:szCs w:val="20"/>
               </w:rPr>
             </w:pPr>
-            <w:proofErr w:type="spellStart"/>
             <w:r>
               <w:rPr>
                 <w:sz w:val="20"/>
@@ -675,15 +674,7 @@
                 <w:sz w:val="20"/>
                 <w:szCs w:val="20"/>
               </w:rPr>
-              <w:t>magenActaEstado.descripción</w:t>
-            </w:r>
-            <w:proofErr w:type="spellEnd"/>
-            <w:r>
-              <w:rPr>
-                <w:sz w:val="20"/>
-                <w:szCs w:val="20"/>
-              </w:rPr>
-              <w:t xml:space="preserve"> = vigente</w:t>
+              <w:t>magenActaEstado.descripción = vigente</w:t>
             </w:r>
           </w:p>
         </w:tc>
@@ -766,39 +757,7 @@
                 <w:sz w:val="20"/>
                 <w:szCs w:val="20"/>
               </w:rPr>
-              <w:t xml:space="preserve">Se </w:t>
-            </w:r>
-            <w:proofErr w:type="spellStart"/>
-            <w:r>
-              <w:rPr>
-                <w:sz w:val="20"/>
-                <w:szCs w:val="20"/>
-              </w:rPr>
-              <w:t>setea</w:t>
-            </w:r>
-            <w:proofErr w:type="spellEnd"/>
-            <w:r>
-              <w:rPr>
-                <w:sz w:val="20"/>
-                <w:szCs w:val="20"/>
-              </w:rPr>
-              <w:t xml:space="preserve"> </w:t>
-            </w:r>
-            <w:proofErr w:type="spellStart"/>
-            <w:r>
-              <w:rPr>
-                <w:sz w:val="20"/>
-                <w:szCs w:val="20"/>
-              </w:rPr>
-              <w:t>imagenActa.estadoImagenActa.imagenActaEstado.descripción</w:t>
-            </w:r>
-            <w:proofErr w:type="spellEnd"/>
-            <w:r>
-              <w:rPr>
-                <w:sz w:val="20"/>
-                <w:szCs w:val="20"/>
-              </w:rPr>
-              <w:t xml:space="preserve"> = no vigente </w:t>
+              <w:t xml:space="preserve">Se setea imagenActa.estadoImagenActa.imagenActaEstado.descripción = no vigente </w:t>
             </w:r>
           </w:p>
         </w:tc>
@@ -944,21 +903,12 @@
               </w:rPr>
               <w:t xml:space="preserve">Buscar todas las actas que tengan </w:t>
             </w:r>
-            <w:proofErr w:type="spellStart"/>
-            <w:r>
-              <w:rPr>
-                <w:sz w:val="18"/>
-                <w:szCs w:val="18"/>
-              </w:rPr>
-              <w:t>imagenActa.estadoImagenActa.ImagenActaEstado.descripcion</w:t>
-            </w:r>
-            <w:proofErr w:type="spellEnd"/>
-            <w:r>
-              <w:rPr>
-                <w:sz w:val="18"/>
-                <w:szCs w:val="18"/>
-              </w:rPr>
-              <w:t xml:space="preserve"> =</w:t>
+            <w:r>
+              <w:rPr>
+                <w:sz w:val="18"/>
+                <w:szCs w:val="18"/>
+              </w:rPr>
+              <w:t>imagenActa.estadoImagenActa.ImagenActaEstado.descripcion =</w:t>
             </w:r>
             <w:r>
               <w:rPr>
@@ -1064,11 +1014,7 @@
               </w:numPr>
             </w:pPr>
             <w:r>
-              <w:t xml:space="preserve">verificar que la diferencia entre la </w:t>
-            </w:r>
-            <w:proofErr w:type="spellStart"/>
-            <w:r>
-              <w:t>fecha</w:t>
+              <w:t>verificar que la diferencia entre la fecha</w:t>
             </w:r>
             <w:r>
               <w:t>A</w:t>
@@ -1079,18 +1025,12 @@
             <w:r>
               <w:t>Sistema</w:t>
             </w:r>
-            <w:proofErr w:type="spellEnd"/>
-            <w:r>
-              <w:t xml:space="preserve"> y la </w:t>
-            </w:r>
-            <w:proofErr w:type="spellStart"/>
-            <w:r>
-              <w:t>fecha</w:t>
+            <w:r>
+              <w:t xml:space="preserve"> y la fecha</w:t>
             </w:r>
             <w:r>
               <w:t>EstadoActa</w:t>
             </w:r>
-            <w:proofErr w:type="spellEnd"/>
             <w:r>
               <w:t xml:space="preserve"> no sea mayor a 6 meses.</w:t>
             </w:r>
@@ -1115,29 +1055,8 @@
                 <w:numId w:val="2"/>
               </w:numPr>
             </w:pPr>
-            <w:proofErr w:type="spellStart"/>
-            <w:r>
-              <w:t>Dif</w:t>
-            </w:r>
-            <w:proofErr w:type="spellEnd"/>
-            <w:r>
-              <w:t xml:space="preserve"> =(</w:t>
-            </w:r>
-            <w:proofErr w:type="spellStart"/>
-            <w:r>
-              <w:t>fechactual</w:t>
-            </w:r>
-            <w:proofErr w:type="spellEnd"/>
-            <w:r>
-              <w:t xml:space="preserve"> – </w:t>
-            </w:r>
-            <w:proofErr w:type="spellStart"/>
-            <w:r>
-              <w:t>fechaemision</w:t>
-            </w:r>
-            <w:proofErr w:type="spellEnd"/>
-            <w:r>
-              <w:t>) &gt; 6 meses</w:t>
+            <w:r>
+              <w:t>Dif =(fechactual – fechaemision) &gt; 6 meses</w:t>
             </w:r>
           </w:p>
           <w:p>
@@ -1157,29 +1076,15 @@
                 <w:numId w:val="2"/>
               </w:numPr>
             </w:pPr>
-            <w:proofErr w:type="spellStart"/>
-            <w:r>
-              <w:t>Setear</w:t>
-            </w:r>
-            <w:proofErr w:type="spellEnd"/>
-            <w:r>
-              <w:t xml:space="preserve"> </w:t>
-            </w:r>
-            <w:proofErr w:type="spellStart"/>
-            <w:r>
-              <w:rPr>
-                <w:sz w:val="20"/>
-                <w:szCs w:val="20"/>
-              </w:rPr>
-              <w:t>imagenActa.estadoImagenActa.imagenActaEstado.descripción</w:t>
-            </w:r>
-            <w:proofErr w:type="spellEnd"/>
-            <w:r>
-              <w:rPr>
-                <w:sz w:val="20"/>
-                <w:szCs w:val="20"/>
-              </w:rPr>
-              <w:t xml:space="preserve"> = no vigente</w:t>
+            <w:r>
+              <w:t xml:space="preserve">Setear </w:t>
+            </w:r>
+            <w:r>
+              <w:rPr>
+                <w:sz w:val="20"/>
+                <w:szCs w:val="20"/>
+              </w:rPr>
+              <w:t>imagenActa.estadoImagenActa.imagenActaEstado.descripción = no vigente</w:t>
             </w:r>
           </w:p>
           <w:p>
@@ -1298,63 +1203,6 @@
       </w:tr>
       <w:tr>
         <w:trPr>
-          <w:trHeight w:val="340"/>
-        </w:trPr>
-        <w:tc>
-          <w:tcPr>
-            <w:tcW w:w="3825" w:type="dxa"/>
-            <w:tcBorders>
-              <w:left w:val="single" w:sz="8" w:space="0" w:color="000000"/>
-              <w:bottom w:val="single" w:sz="8" w:space="0" w:color="000000"/>
-              <w:right w:val="single" w:sz="8" w:space="0" w:color="000000"/>
-            </w:tcBorders>
-            <w:tcMar>
-              <w:top w:w="40" w:type="dxa"/>
-              <w:left w:w="40" w:type="dxa"/>
-              <w:bottom w:w="40" w:type="dxa"/>
-              <w:right w:w="40" w:type="dxa"/>
-            </w:tcMar>
-            <w:vAlign w:val="bottom"/>
-          </w:tcPr>
-          <w:p>
-            <w:pPr>
-              <w:ind w:left="40"/>
-              <w:rPr>
-                <w:sz w:val="18"/>
-                <w:szCs w:val="18"/>
-              </w:rPr>
-            </w:pPr>
-          </w:p>
-        </w:tc>
-        <w:tc>
-          <w:tcPr>
-            <w:tcW w:w="5199" w:type="dxa"/>
-            <w:gridSpan w:val="2"/>
-            <w:tcBorders>
-              <w:bottom w:val="single" w:sz="8" w:space="0" w:color="000000"/>
-              <w:right w:val="single" w:sz="8" w:space="0" w:color="000000"/>
-            </w:tcBorders>
-            <w:tcMar>
-              <w:top w:w="40" w:type="dxa"/>
-              <w:left w:w="40" w:type="dxa"/>
-              <w:bottom w:w="40" w:type="dxa"/>
-              <w:right w:w="40" w:type="dxa"/>
-            </w:tcMar>
-            <w:vAlign w:val="bottom"/>
-          </w:tcPr>
-          <w:p>
-            <w:pPr>
-              <w:ind w:left="40"/>
-              <w:rPr>
-                <w:sz w:val="20"/>
-                <w:szCs w:val="20"/>
-              </w:rPr>
-            </w:pPr>
-          </w:p>
-        </w:tc>
-      </w:tr>
-      <w:tr>
-        <w:trPr>
           <w:trHeight w:val="260"/>
         </w:trPr>
         <w:tc>
@@ -1476,11 +1324,23 @@
           <w:p>
             <w:pPr>
               <w:ind w:left="40"/>
-            </w:pPr>
-            <w:r>
+              <w:rPr>
+                <w:sz w:val="20"/>
+                <w:szCs w:val="20"/>
+              </w:rPr>
+            </w:pPr>
+            <w:r>
+              <w:rPr>
+                <w:sz w:val="20"/>
+                <w:szCs w:val="20"/>
+              </w:rPr>
               <w:t xml:space="preserve"> </w:t>
             </w:r>
             <w:r>
+              <w:rPr>
+                <w:sz w:val="20"/>
+                <w:szCs w:val="20"/>
+              </w:rPr>
               <w:t>2.1 Si la diferencia no es mayor a 6 meses Fin CU</w:t>
             </w:r>
           </w:p>
@@ -1578,6 +1438,7 @@
                 <w:szCs w:val="18"/>
                 <w:shd w:val="clear" w:color="auto" w:fill="2E74B5"/>
               </w:rPr>
+              <w:lastRenderedPageBreak/>
               <w:t>CASO DE USO: REPORTAR ERROR AL ARCHIVO</w:t>
             </w:r>
             <w:r>
@@ -2088,97 +1949,8 @@
                 <w:sz w:val="20"/>
                 <w:szCs w:val="20"/>
               </w:rPr>
-              <w:t xml:space="preserve">Tipo de error, año acta, </w:t>
-            </w:r>
-            <w:proofErr w:type="spellStart"/>
-            <w:r>
-              <w:rPr>
-                <w:sz w:val="20"/>
-                <w:szCs w:val="20"/>
-              </w:rPr>
-              <w:t>apellidoPropietarioActa</w:t>
-            </w:r>
-            <w:proofErr w:type="spellEnd"/>
-            <w:r>
-              <w:rPr>
-                <w:sz w:val="20"/>
-                <w:szCs w:val="20"/>
-              </w:rPr>
-              <w:t xml:space="preserve">, </w:t>
-            </w:r>
-            <w:proofErr w:type="spellStart"/>
-            <w:r>
-              <w:rPr>
-                <w:sz w:val="20"/>
-                <w:szCs w:val="20"/>
-              </w:rPr>
-              <w:t>nombrePropietarioActa</w:t>
-            </w:r>
-            <w:proofErr w:type="spellEnd"/>
-            <w:r>
-              <w:rPr>
-                <w:sz w:val="20"/>
-                <w:szCs w:val="20"/>
-              </w:rPr>
-              <w:t xml:space="preserve">, </w:t>
-            </w:r>
-            <w:proofErr w:type="spellStart"/>
-            <w:r>
-              <w:rPr>
-                <w:sz w:val="20"/>
-                <w:szCs w:val="20"/>
-              </w:rPr>
-              <w:t>nroActa</w:t>
-            </w:r>
-            <w:proofErr w:type="spellEnd"/>
-            <w:r>
-              <w:rPr>
-                <w:sz w:val="20"/>
-                <w:szCs w:val="20"/>
-              </w:rPr>
-              <w:t xml:space="preserve">, </w:t>
-            </w:r>
-            <w:proofErr w:type="spellStart"/>
-            <w:r>
-              <w:rPr>
-                <w:sz w:val="20"/>
-                <w:szCs w:val="20"/>
-              </w:rPr>
-              <w:t>nroLibro</w:t>
-            </w:r>
-            <w:proofErr w:type="spellEnd"/>
-            <w:r>
-              <w:rPr>
-                <w:sz w:val="20"/>
-                <w:szCs w:val="20"/>
-              </w:rPr>
-              <w:t xml:space="preserve">, observaciones, </w:t>
-            </w:r>
-            <w:proofErr w:type="spellStart"/>
-            <w:r>
-              <w:rPr>
-                <w:sz w:val="20"/>
-                <w:szCs w:val="20"/>
-              </w:rPr>
-              <w:t>oficinaInscripcion</w:t>
-            </w:r>
-            <w:proofErr w:type="spellEnd"/>
-            <w:r>
-              <w:rPr>
-                <w:sz w:val="20"/>
-                <w:szCs w:val="20"/>
-              </w:rPr>
-              <w:t xml:space="preserve">, </w:t>
-            </w:r>
-            <w:proofErr w:type="spellStart"/>
-            <w:r>
-              <w:rPr>
-                <w:sz w:val="20"/>
-                <w:szCs w:val="20"/>
-              </w:rPr>
-              <w:t>tipoLibro</w:t>
-            </w:r>
-            <w:proofErr w:type="spellEnd"/>
+              <w:t>Tipo de error, año acta, apellidoPropietarioActa, nombrePropietarioActa, nroActa, nroLibro, observaciones, oficinaInscripcion, tipoLibro</w:t>
+            </w:r>
           </w:p>
         </w:tc>
       </w:tr>
@@ -2274,126 +2046,14 @@
                 <w:sz w:val="20"/>
                 <w:szCs w:val="20"/>
               </w:rPr>
-              <w:t xml:space="preserve">”, Año = “ ”, Acta = “ ”, </w:t>
-            </w:r>
-            <w:proofErr w:type="spellStart"/>
-            <w:r>
-              <w:rPr>
-                <w:sz w:val="20"/>
-                <w:szCs w:val="20"/>
-              </w:rPr>
-              <w:t>apellidoPropietarioActa</w:t>
-            </w:r>
-            <w:proofErr w:type="spellEnd"/>
-            <w:r>
-              <w:rPr>
-                <w:sz w:val="20"/>
-                <w:szCs w:val="20"/>
-              </w:rPr>
-              <w:t xml:space="preserve"> = “ ”, </w:t>
-            </w:r>
-            <w:proofErr w:type="spellStart"/>
-            <w:r>
-              <w:rPr>
-                <w:sz w:val="20"/>
-                <w:szCs w:val="20"/>
-              </w:rPr>
-              <w:t>nombrePropietarioActa</w:t>
-            </w:r>
-            <w:proofErr w:type="spellEnd"/>
-            <w:r>
-              <w:rPr>
-                <w:sz w:val="20"/>
-                <w:szCs w:val="20"/>
-              </w:rPr>
-              <w:t xml:space="preserve"> = “ ”, </w:t>
-            </w:r>
-            <w:proofErr w:type="spellStart"/>
-            <w:r>
-              <w:rPr>
-                <w:sz w:val="20"/>
-                <w:szCs w:val="20"/>
-              </w:rPr>
-              <w:t>nroActa</w:t>
-            </w:r>
-            <w:proofErr w:type="spellEnd"/>
-            <w:r>
-              <w:rPr>
-                <w:sz w:val="20"/>
-                <w:szCs w:val="20"/>
-              </w:rPr>
-              <w:t xml:space="preserve">= “ “, </w:t>
-            </w:r>
-            <w:proofErr w:type="spellStart"/>
-            <w:r>
-              <w:rPr>
-                <w:sz w:val="20"/>
-                <w:szCs w:val="20"/>
-              </w:rPr>
-              <w:t>nroLibro</w:t>
-            </w:r>
-            <w:proofErr w:type="spellEnd"/>
-            <w:r>
-              <w:rPr>
-                <w:sz w:val="20"/>
-                <w:szCs w:val="20"/>
-              </w:rPr>
-              <w:t xml:space="preserve">= “ “, observaciones= “ “, </w:t>
-            </w:r>
-            <w:proofErr w:type="spellStart"/>
-            <w:r>
-              <w:rPr>
-                <w:sz w:val="20"/>
-                <w:szCs w:val="20"/>
-              </w:rPr>
-              <w:t>oficinaInscripcion</w:t>
-            </w:r>
-            <w:proofErr w:type="spellEnd"/>
-            <w:r>
-              <w:rPr>
-                <w:sz w:val="20"/>
-                <w:szCs w:val="20"/>
-              </w:rPr>
-              <w:t xml:space="preserve">= “ “, </w:t>
-            </w:r>
-            <w:proofErr w:type="spellStart"/>
-            <w:r>
-              <w:rPr>
-                <w:sz w:val="20"/>
-                <w:szCs w:val="20"/>
-              </w:rPr>
-              <w:t>tipoLibro</w:t>
-            </w:r>
-            <w:proofErr w:type="spellEnd"/>
-            <w:r>
-              <w:rPr>
-                <w:sz w:val="20"/>
-                <w:szCs w:val="20"/>
-              </w:rPr>
-              <w:t>= “ “</w:t>
-            </w:r>
-            <w:r>
-              <w:rPr>
-                <w:sz w:val="20"/>
-                <w:szCs w:val="20"/>
-              </w:rPr>
-              <w:t xml:space="preserve">, </w:t>
-            </w:r>
-            <w:proofErr w:type="spellStart"/>
-            <w:r>
-              <w:rPr>
-                <w:sz w:val="20"/>
-                <w:szCs w:val="20"/>
-              </w:rPr>
-              <w:t>datosAdicionales</w:t>
-            </w:r>
-            <w:proofErr w:type="spellEnd"/>
-            <w:r>
-              <w:rPr>
-                <w:sz w:val="20"/>
-                <w:szCs w:val="20"/>
-              </w:rPr>
-              <w:t xml:space="preserve"> = “ “</w:t>
+              <w:t>”, Año = “ ”, Acta = “ ”, apellidoPropietarioActa = “ ”, nombrePropietarioActa = “ ”, nroActa= “ “, nroLibro= “ “, observaciones= “ “, oficinaInscripcion= “ “, tipoLibro= “ “</w:t>
+            </w:r>
+            <w:r>
+              <w:rPr>
+                <w:sz w:val="20"/>
+                <w:szCs w:val="20"/>
+              </w:rPr>
+              <w:t>, datosAdicionales = “ “</w:t>
             </w:r>
           </w:p>
         </w:tc>
@@ -2472,7 +2132,6 @@
                 <w:szCs w:val="20"/>
               </w:rPr>
             </w:pPr>
-            <w:proofErr w:type="spellStart"/>
             <w:r>
               <w:rPr>
                 <w:color w:val="auto"/>
@@ -2487,34 +2146,7 @@
                 <w:sz w:val="20"/>
                 <w:szCs w:val="20"/>
               </w:rPr>
-              <w:t>clamoErrorActa</w:t>
-            </w:r>
-            <w:proofErr w:type="spellEnd"/>
-            <w:r>
-              <w:rPr>
-                <w:color w:val="auto"/>
-                <w:sz w:val="20"/>
-                <w:szCs w:val="20"/>
-              </w:rPr>
-              <w:t xml:space="preserve"> creada con </w:t>
-            </w:r>
-            <w:proofErr w:type="spellStart"/>
-            <w:r>
-              <w:rPr>
-                <w:color w:val="auto"/>
-                <w:sz w:val="20"/>
-                <w:szCs w:val="20"/>
-              </w:rPr>
-              <w:t>ReclamoErrorActaEstado</w:t>
-            </w:r>
-            <w:proofErr w:type="spellEnd"/>
-            <w:r>
-              <w:rPr>
-                <w:color w:val="auto"/>
-                <w:sz w:val="20"/>
-                <w:szCs w:val="20"/>
-              </w:rPr>
-              <w:t xml:space="preserve"> = “</w:t>
+              <w:t>clamoErrorActa creada con ReclamoErrorActaEstado = “</w:t>
             </w:r>
             <w:r>
               <w:rPr>
@@ -2670,9 +2302,10 @@
           </w:tcPr>
           <w:p>
             <w:pPr>
-              <w:rPr>
-                <w:sz w:val="18"/>
-                <w:szCs w:val="18"/>
+              <w:ind w:left="40"/>
+              <w:rPr>
+                <w:sz w:val="20"/>
+                <w:szCs w:val="20"/>
               </w:rPr>
             </w:pPr>
           </w:p>
@@ -2696,8 +2329,16 @@
           <w:p>
             <w:pPr>
               <w:ind w:left="40"/>
-            </w:pPr>
-            <w:r>
+              <w:rPr>
+                <w:sz w:val="20"/>
+                <w:szCs w:val="20"/>
+              </w:rPr>
+            </w:pPr>
+            <w:r>
+              <w:rPr>
+                <w:sz w:val="20"/>
+                <w:szCs w:val="20"/>
+              </w:rPr>
               <w:t>1- El sistema busca en base de datos todos los tipos de error y los muestra en un combo.</w:t>
             </w:r>
           </w:p>
@@ -2724,10 +2365,25 @@
             <w:vAlign w:val="bottom"/>
           </w:tcPr>
           <w:p>
-            <w:r>
+            <w:pPr>
+              <w:ind w:left="40"/>
+              <w:rPr>
+                <w:sz w:val="20"/>
+                <w:szCs w:val="20"/>
+              </w:rPr>
+            </w:pPr>
+            <w:r>
+              <w:rPr>
+                <w:sz w:val="20"/>
+                <w:szCs w:val="20"/>
+              </w:rPr>
               <w:t>2- El usuario elige el tipo de error</w:t>
             </w:r>
             <w:r>
+              <w:rPr>
+                <w:sz w:val="20"/>
+                <w:szCs w:val="20"/>
+              </w:rPr>
               <w:t>.</w:t>
             </w:r>
           </w:p>
@@ -2750,6 +2406,7 @@
           </w:tcPr>
           <w:p>
             <w:pPr>
+              <w:ind w:left="40"/>
               <w:rPr>
                 <w:sz w:val="20"/>
                 <w:szCs w:val="20"/>
@@ -2780,9 +2437,10 @@
           </w:tcPr>
           <w:p>
             <w:pPr>
-              <w:rPr>
-                <w:sz w:val="18"/>
-                <w:szCs w:val="18"/>
+              <w:ind w:left="40"/>
+              <w:rPr>
+                <w:sz w:val="20"/>
+                <w:szCs w:val="20"/>
               </w:rPr>
             </w:pPr>
           </w:p>
@@ -2804,19 +2462,46 @@
             <w:vAlign w:val="bottom"/>
           </w:tcPr>
           <w:p>
-            <w:r>
+            <w:pPr>
+              <w:ind w:left="40"/>
+              <w:rPr>
+                <w:sz w:val="20"/>
+                <w:szCs w:val="20"/>
+              </w:rPr>
+            </w:pPr>
+            <w:r>
+              <w:rPr>
+                <w:sz w:val="20"/>
+                <w:szCs w:val="20"/>
+              </w:rPr>
               <w:t xml:space="preserve">3. Si el tipo de </w:t>
             </w:r>
             <w:r>
+              <w:rPr>
+                <w:sz w:val="20"/>
+                <w:szCs w:val="20"/>
+              </w:rPr>
               <w:t>reclamo</w:t>
             </w:r>
             <w:r>
+              <w:rPr>
+                <w:sz w:val="20"/>
+                <w:szCs w:val="20"/>
+              </w:rPr>
               <w:t xml:space="preserve"> ingresado </w:t>
             </w:r>
             <w:r>
+              <w:rPr>
+                <w:sz w:val="20"/>
+                <w:szCs w:val="20"/>
+              </w:rPr>
               <w:t>“Realizar digitalización de acta”</w:t>
             </w:r>
             <w:r>
+              <w:rPr>
+                <w:sz w:val="20"/>
+                <w:szCs w:val="20"/>
+              </w:rPr>
               <w:t>, hacer visibles los campos</w:t>
             </w:r>
             <w:r>
@@ -2824,103 +2509,7 @@
                 <w:sz w:val="20"/>
                 <w:szCs w:val="20"/>
               </w:rPr>
-              <w:t xml:space="preserve"> Año = “ ”, Acta = “ ”, </w:t>
-            </w:r>
-            <w:proofErr w:type="spellStart"/>
-            <w:r>
-              <w:rPr>
-                <w:sz w:val="20"/>
-                <w:szCs w:val="20"/>
-              </w:rPr>
-              <w:t>apellidoPropietarioActa</w:t>
-            </w:r>
-            <w:proofErr w:type="spellEnd"/>
-            <w:r>
-              <w:rPr>
-                <w:sz w:val="20"/>
-                <w:szCs w:val="20"/>
-              </w:rPr>
-              <w:t xml:space="preserve"> = “ ”, </w:t>
-            </w:r>
-            <w:proofErr w:type="spellStart"/>
-            <w:r>
-              <w:rPr>
-                <w:sz w:val="20"/>
-                <w:szCs w:val="20"/>
-              </w:rPr>
-              <w:t>nombrePropietarioActa</w:t>
-            </w:r>
-            <w:proofErr w:type="spellEnd"/>
-            <w:r>
-              <w:rPr>
-                <w:sz w:val="20"/>
-                <w:szCs w:val="20"/>
-              </w:rPr>
-              <w:t xml:space="preserve"> = “ ”, </w:t>
-            </w:r>
-            <w:proofErr w:type="spellStart"/>
-            <w:r>
-              <w:rPr>
-                <w:sz w:val="20"/>
-                <w:szCs w:val="20"/>
-              </w:rPr>
-              <w:t>nroActa</w:t>
-            </w:r>
-            <w:proofErr w:type="spellEnd"/>
-            <w:r>
-              <w:rPr>
-                <w:sz w:val="20"/>
-                <w:szCs w:val="20"/>
-              </w:rPr>
-              <w:t xml:space="preserve">= “ “, </w:t>
-            </w:r>
-            <w:proofErr w:type="spellStart"/>
-            <w:r>
-              <w:rPr>
-                <w:sz w:val="20"/>
-                <w:szCs w:val="20"/>
-              </w:rPr>
-              <w:t>nroLibro</w:t>
-            </w:r>
-            <w:proofErr w:type="spellEnd"/>
-            <w:r>
-              <w:rPr>
-                <w:sz w:val="20"/>
-                <w:szCs w:val="20"/>
-              </w:rPr>
-              <w:t xml:space="preserve">= “ “, observaciones= “ “, </w:t>
-            </w:r>
-            <w:proofErr w:type="spellStart"/>
-            <w:r>
-              <w:rPr>
-                <w:sz w:val="20"/>
-                <w:szCs w:val="20"/>
-              </w:rPr>
-              <w:t>oficinaInscripcion</w:t>
-            </w:r>
-            <w:proofErr w:type="spellEnd"/>
-            <w:r>
-              <w:rPr>
-                <w:sz w:val="20"/>
-                <w:szCs w:val="20"/>
-              </w:rPr>
-              <w:t xml:space="preserve">= “ “, </w:t>
-            </w:r>
-            <w:proofErr w:type="spellStart"/>
-            <w:r>
-              <w:rPr>
-                <w:sz w:val="20"/>
-                <w:szCs w:val="20"/>
-              </w:rPr>
-              <w:t>tipoLibro</w:t>
-            </w:r>
-            <w:proofErr w:type="spellEnd"/>
-            <w:r>
-              <w:rPr>
-                <w:sz w:val="20"/>
-                <w:szCs w:val="20"/>
-              </w:rPr>
-              <w:t>= “ “ para que el usuario lo complete con datos</w:t>
+              <w:t xml:space="preserve"> Año = “ ”, Acta = “ ”, apellidoPropietarioActa = “ ”, nombrePropietarioActa = “ ”, nroActa= “ “, nroLibro= “ “, observaciones= “ “, oficinaInscripcion= “ “, tipoLibro= “ “ para que el usuario lo complete con datos</w:t>
             </w:r>
           </w:p>
         </w:tc>
@@ -2957,7 +2546,21 @@
                 <w:sz w:val="18"/>
                 <w:szCs w:val="18"/>
               </w:rPr>
-              <w:t>4- El usuario completa los campos solicitados y presiona en el botón “Reclamar”</w:t>
+              <w:t>4- El usuario completa los campos solicitados y presiona en el botón “Re</w:t>
+            </w:r>
+            <w:r>
+              <w:rPr>
+                <w:sz w:val="18"/>
+                <w:szCs w:val="18"/>
+              </w:rPr>
+              <w:t>portar Error</w:t>
+            </w:r>
+            <w:r>
+              <w:rPr>
+                <w:sz w:val="18"/>
+                <w:szCs w:val="18"/>
+              </w:rPr>
+              <w:t>”</w:t>
             </w:r>
           </w:p>
         </w:tc>
@@ -3047,71 +2650,7 @@
                 <w:sz w:val="20"/>
                 <w:szCs w:val="20"/>
               </w:rPr>
-              <w:t xml:space="preserve">5- Se genera un </w:t>
-            </w:r>
-            <w:proofErr w:type="spellStart"/>
-            <w:r>
-              <w:rPr>
-                <w:sz w:val="20"/>
-                <w:szCs w:val="20"/>
-              </w:rPr>
-              <w:t>reclamoErrorActa</w:t>
-            </w:r>
-            <w:proofErr w:type="spellEnd"/>
-            <w:r>
-              <w:rPr>
-                <w:sz w:val="20"/>
-                <w:szCs w:val="20"/>
-              </w:rPr>
-              <w:t xml:space="preserve"> con los atributos ingresados por el usuario, se le </w:t>
-            </w:r>
-            <w:proofErr w:type="spellStart"/>
-            <w:r>
-              <w:rPr>
-                <w:sz w:val="20"/>
-                <w:szCs w:val="20"/>
-              </w:rPr>
-              <w:t>setea</w:t>
-            </w:r>
-            <w:proofErr w:type="spellEnd"/>
-            <w:r>
-              <w:rPr>
-                <w:sz w:val="20"/>
-                <w:szCs w:val="20"/>
-              </w:rPr>
-              <w:t xml:space="preserve"> el tipo de reclamo, </w:t>
-            </w:r>
-            <w:proofErr w:type="spellStart"/>
-            <w:r>
-              <w:rPr>
-                <w:sz w:val="20"/>
-                <w:szCs w:val="20"/>
-              </w:rPr>
-              <w:t>datosAdicionales</w:t>
-            </w:r>
-            <w:proofErr w:type="spellEnd"/>
-            <w:r>
-              <w:rPr>
-                <w:sz w:val="20"/>
-                <w:szCs w:val="20"/>
-              </w:rPr>
-              <w:t xml:space="preserve"> y el </w:t>
-            </w:r>
-            <w:proofErr w:type="spellStart"/>
-            <w:r>
-              <w:rPr>
-                <w:sz w:val="20"/>
-                <w:szCs w:val="20"/>
-              </w:rPr>
-              <w:t>estadoReclamoErrorActa</w:t>
-            </w:r>
-            <w:proofErr w:type="spellEnd"/>
-            <w:r>
-              <w:rPr>
-                <w:sz w:val="20"/>
-                <w:szCs w:val="20"/>
-              </w:rPr>
-              <w:t>= “</w:t>
+              <w:t>5- Se genera un reclamoErrorActa con los atributos ingresados por el usuario, se le setea el tipo de reclamo, datosAdicionales y el estadoReclamoErrorActa= “</w:t>
             </w:r>
             <w:r>
               <w:rPr>
@@ -3132,23 +2671,7 @@
                 <w:sz w:val="20"/>
                 <w:szCs w:val="20"/>
               </w:rPr>
-              <w:t xml:space="preserve">. Luego se </w:t>
-            </w:r>
-            <w:proofErr w:type="spellStart"/>
-            <w:r>
-              <w:rPr>
-                <w:sz w:val="20"/>
-                <w:szCs w:val="20"/>
-              </w:rPr>
-              <w:t>setea</w:t>
-            </w:r>
-            <w:proofErr w:type="spellEnd"/>
-            <w:r>
-              <w:rPr>
-                <w:sz w:val="20"/>
-                <w:szCs w:val="20"/>
-              </w:rPr>
-              <w:t xml:space="preserve"> a la solicitud del acta y se guarda.</w:t>
+              <w:t>. Luego se setea a la solicitud del acta y se guarda.</w:t>
             </w:r>
           </w:p>
         </w:tc>
@@ -3212,23 +2735,7 @@
                 <w:sz w:val="20"/>
                 <w:szCs w:val="20"/>
               </w:rPr>
-              <w:t xml:space="preserve">6- Enviar vía </w:t>
-            </w:r>
-            <w:proofErr w:type="spellStart"/>
-            <w:r>
-              <w:rPr>
-                <w:sz w:val="20"/>
-                <w:szCs w:val="20"/>
-              </w:rPr>
-              <w:t>webservice</w:t>
-            </w:r>
-            <w:proofErr w:type="spellEnd"/>
-            <w:r>
-              <w:rPr>
-                <w:sz w:val="20"/>
-                <w:szCs w:val="20"/>
-              </w:rPr>
-              <w:t xml:space="preserve"> todos los datos del reclamo a la entidad externa Archivo General del Registro Civil</w:t>
+              <w:t>6- Enviar vía webservice todos los datos del reclamo a la entidad externa Archivo General del Registro Civil</w:t>
             </w:r>
           </w:p>
         </w:tc>
@@ -3472,8 +2979,16 @@
           <w:p>
             <w:pPr>
               <w:ind w:left="40"/>
-            </w:pPr>
-            <w:r>
+              <w:rPr>
+                <w:sz w:val="20"/>
+                <w:szCs w:val="20"/>
+              </w:rPr>
+            </w:pPr>
+            <w:r>
+              <w:rPr>
+                <w:sz w:val="20"/>
+                <w:szCs w:val="20"/>
+              </w:rPr>
               <w:t xml:space="preserve"> </w:t>
             </w:r>
           </w:p>
@@ -3510,6 +3025,10 @@
               <w:t xml:space="preserve">3.1 </w:t>
             </w:r>
             <w:r>
+              <w:rPr>
+                <w:sz w:val="20"/>
+                <w:szCs w:val="20"/>
+              </w:rPr>
               <w:t xml:space="preserve">hacer visibles los campos: </w:t>
             </w:r>
             <w:r>
@@ -3517,104 +3036,15 @@
                 <w:sz w:val="20"/>
                 <w:szCs w:val="20"/>
               </w:rPr>
-              <w:t xml:space="preserve">Año, Acta, </w:t>
-            </w:r>
-            <w:proofErr w:type="spellStart"/>
+              <w:t xml:space="preserve">Año, Acta, apellidoPropietarioActa, nombrePropietarioActa, nroActa, nroLibro, oficinaInscripcion, tipoLibro y llenarlos con los </w:t>
+            </w:r>
             <w:r>
               <w:rPr>
                 <w:sz w:val="20"/>
                 <w:szCs w:val="20"/>
               </w:rPr>
               <w:lastRenderedPageBreak/>
-              <w:t>apellidoPropietarioActa</w:t>
-            </w:r>
-            <w:proofErr w:type="spellEnd"/>
-            <w:r>
-              <w:rPr>
-                <w:sz w:val="20"/>
-                <w:szCs w:val="20"/>
-              </w:rPr>
-              <w:t xml:space="preserve">, </w:t>
-            </w:r>
-            <w:proofErr w:type="spellStart"/>
-            <w:r>
-              <w:rPr>
-                <w:sz w:val="20"/>
-                <w:szCs w:val="20"/>
-              </w:rPr>
-              <w:t>nombrePropietarioActa</w:t>
-            </w:r>
-            <w:proofErr w:type="spellEnd"/>
-            <w:r>
-              <w:rPr>
-                <w:sz w:val="20"/>
-                <w:szCs w:val="20"/>
-              </w:rPr>
-              <w:t xml:space="preserve">, </w:t>
-            </w:r>
-            <w:proofErr w:type="spellStart"/>
-            <w:r>
-              <w:rPr>
-                <w:sz w:val="20"/>
-                <w:szCs w:val="20"/>
-              </w:rPr>
-              <w:t>nroActa</w:t>
-            </w:r>
-            <w:proofErr w:type="spellEnd"/>
-            <w:r>
-              <w:rPr>
-                <w:sz w:val="20"/>
-                <w:szCs w:val="20"/>
-              </w:rPr>
-              <w:t xml:space="preserve">, </w:t>
-            </w:r>
-            <w:proofErr w:type="spellStart"/>
-            <w:r>
-              <w:rPr>
-                <w:sz w:val="20"/>
-                <w:szCs w:val="20"/>
-              </w:rPr>
-              <w:t>nroLibro</w:t>
-            </w:r>
-            <w:proofErr w:type="spellEnd"/>
-            <w:r>
-              <w:rPr>
-                <w:sz w:val="20"/>
-                <w:szCs w:val="20"/>
-              </w:rPr>
-              <w:t xml:space="preserve">, </w:t>
-            </w:r>
-            <w:proofErr w:type="spellStart"/>
-            <w:r>
-              <w:rPr>
-                <w:sz w:val="20"/>
-                <w:szCs w:val="20"/>
-              </w:rPr>
-              <w:t>oficinaInscripcion</w:t>
-            </w:r>
-            <w:proofErr w:type="spellEnd"/>
-            <w:r>
-              <w:rPr>
-                <w:sz w:val="20"/>
-                <w:szCs w:val="20"/>
-              </w:rPr>
-              <w:t xml:space="preserve">, </w:t>
-            </w:r>
-            <w:proofErr w:type="spellStart"/>
-            <w:r>
-              <w:rPr>
-                <w:sz w:val="20"/>
-                <w:szCs w:val="20"/>
-              </w:rPr>
-              <w:t>tipoLibro</w:t>
-            </w:r>
-            <w:proofErr w:type="spellEnd"/>
-            <w:r>
-              <w:rPr>
-                <w:sz w:val="20"/>
-                <w:szCs w:val="20"/>
-              </w:rPr>
-              <w:t xml:space="preserve"> y llenarlos con los datos del acta de la solicitud. Luego habilitar el botón “Reclamar”. </w:t>
+              <w:t xml:space="preserve">datos del acta de la solicitud. Luego habilitar el botón “Reclamar”. </w:t>
             </w:r>
           </w:p>
         </w:tc>
@@ -3641,13 +3071,39 @@
           <w:p>
             <w:pPr>
               <w:ind w:left="40"/>
-            </w:pPr>
-            <w:r>
+              <w:rPr>
+                <w:sz w:val="20"/>
+                <w:szCs w:val="20"/>
+              </w:rPr>
+            </w:pPr>
+            <w:r>
+              <w:rPr>
+                <w:sz w:val="20"/>
+                <w:szCs w:val="20"/>
+              </w:rPr>
               <w:lastRenderedPageBreak/>
               <w:t xml:space="preserve"> </w:t>
             </w:r>
             <w:r>
-              <w:t xml:space="preserve">4- El usuario presiona el botón “Reclamar” </w:t>
+              <w:rPr>
+                <w:sz w:val="20"/>
+                <w:szCs w:val="20"/>
+              </w:rPr>
+              <w:t>4- El usuario presiona el botón “Re</w:t>
+            </w:r>
+            <w:r>
+              <w:rPr>
+                <w:sz w:val="20"/>
+                <w:szCs w:val="20"/>
+              </w:rPr>
+              <w:t>portar Error</w:t>
+            </w:r>
+            <w:r>
+              <w:rPr>
+                <w:sz w:val="20"/>
+                <w:szCs w:val="20"/>
+              </w:rPr>
+              <w:t xml:space="preserve">” </w:t>
             </w:r>
           </w:p>
         </w:tc>
@@ -3670,8 +3126,8 @@
             <w:pPr>
               <w:ind w:left="40"/>
               <w:rPr>
-                <w:sz w:val="18"/>
-                <w:szCs w:val="18"/>
+                <w:sz w:val="20"/>
+                <w:szCs w:val="20"/>
               </w:rPr>
             </w:pPr>
           </w:p>
@@ -3730,94 +3186,14 @@
                 <w:sz w:val="20"/>
                 <w:szCs w:val="20"/>
               </w:rPr>
-              <w:t xml:space="preserve">5- Se genera un </w:t>
-            </w:r>
-            <w:proofErr w:type="spellStart"/>
-            <w:r>
-              <w:rPr>
-                <w:sz w:val="20"/>
-                <w:szCs w:val="20"/>
-              </w:rPr>
-              <w:t>reclamoErrorActa</w:t>
-            </w:r>
-            <w:proofErr w:type="spellEnd"/>
-            <w:r>
-              <w:rPr>
-                <w:sz w:val="20"/>
-                <w:szCs w:val="20"/>
-              </w:rPr>
-              <w:t xml:space="preserve"> con los atributos ingresados por el usuario, se le </w:t>
-            </w:r>
-            <w:proofErr w:type="spellStart"/>
-            <w:r>
-              <w:rPr>
-                <w:sz w:val="20"/>
-                <w:szCs w:val="20"/>
-              </w:rPr>
-              <w:t>setea</w:t>
-            </w:r>
-            <w:proofErr w:type="spellEnd"/>
-            <w:r>
-              <w:rPr>
-                <w:sz w:val="20"/>
-                <w:szCs w:val="20"/>
-              </w:rPr>
-              <w:t xml:space="preserve"> el tipo de reclamo, </w:t>
-            </w:r>
-            <w:proofErr w:type="spellStart"/>
-            <w:r>
-              <w:rPr>
-                <w:sz w:val="20"/>
-                <w:szCs w:val="20"/>
-              </w:rPr>
-              <w:t>datosAdicionales</w:t>
-            </w:r>
-            <w:proofErr w:type="spellEnd"/>
-            <w:r>
-              <w:rPr>
-                <w:sz w:val="20"/>
-                <w:szCs w:val="20"/>
-              </w:rPr>
-              <w:t xml:space="preserve"> y el </w:t>
-            </w:r>
-            <w:proofErr w:type="spellStart"/>
-            <w:r>
-              <w:rPr>
-                <w:sz w:val="20"/>
-                <w:szCs w:val="20"/>
-              </w:rPr>
-              <w:t>estadoReclamoErrorActa</w:t>
-            </w:r>
-            <w:proofErr w:type="spellEnd"/>
-            <w:r>
-              <w:rPr>
-                <w:sz w:val="20"/>
-                <w:szCs w:val="20"/>
-              </w:rPr>
-              <w:t>= “creado</w:t>
-            </w:r>
-            <w:r>
-              <w:rPr>
-                <w:sz w:val="20"/>
-                <w:szCs w:val="20"/>
-              </w:rPr>
-              <w:t xml:space="preserve">”. Luego se </w:t>
-            </w:r>
-            <w:proofErr w:type="spellStart"/>
-            <w:r>
-              <w:rPr>
-                <w:sz w:val="20"/>
-                <w:szCs w:val="20"/>
-              </w:rPr>
-              <w:t>setea</w:t>
-            </w:r>
-            <w:proofErr w:type="spellEnd"/>
-            <w:r>
-              <w:rPr>
-                <w:sz w:val="20"/>
-                <w:szCs w:val="20"/>
-              </w:rPr>
-              <w:t xml:space="preserve"> a la solicitud del acta y se guarda.</w:t>
+              <w:t>5- Se genera un reclamoErrorActa con los atributos ingresados por el usuario, se le setea el tipo de reclamo, datosAdicionales y el estadoReclamoErrorActa= “creado</w:t>
+            </w:r>
+            <w:r>
+              <w:rPr>
+                <w:sz w:val="20"/>
+                <w:szCs w:val="20"/>
+              </w:rPr>
+              <w:t>”. Luego se setea a la solicitud del acta y se guarda.</w:t>
             </w:r>
           </w:p>
         </w:tc>
@@ -3875,23 +3251,7 @@
                 <w:sz w:val="20"/>
                 <w:szCs w:val="20"/>
               </w:rPr>
-              <w:t xml:space="preserve">6- Enviar vía </w:t>
-            </w:r>
-            <w:proofErr w:type="spellStart"/>
-            <w:r>
-              <w:rPr>
-                <w:sz w:val="20"/>
-                <w:szCs w:val="20"/>
-              </w:rPr>
-              <w:t>webservice</w:t>
-            </w:r>
-            <w:proofErr w:type="spellEnd"/>
-            <w:r>
-              <w:rPr>
-                <w:sz w:val="20"/>
-                <w:szCs w:val="20"/>
-              </w:rPr>
-              <w:t xml:space="preserve"> todos los datos del reclamo a la entidad externa Archivo General del Registro Civil</w:t>
+              <w:t>6- Enviar vía webservice todos los datos del reclamo a la entidad externa Archivo General del Registro Civil</w:t>
             </w:r>
           </w:p>
         </w:tc>
@@ -4055,8 +3415,16 @@
           <w:p>
             <w:pPr>
               <w:ind w:left="40"/>
-            </w:pPr>
-            <w:r>
+              <w:rPr>
+                <w:sz w:val="20"/>
+                <w:szCs w:val="20"/>
+              </w:rPr>
+            </w:pPr>
+            <w:r>
+              <w:rPr>
+                <w:sz w:val="20"/>
+                <w:szCs w:val="20"/>
+              </w:rPr>
               <w:t xml:space="preserve"> </w:t>
             </w:r>
           </w:p>
@@ -4100,103 +3468,7 @@
                 <w:sz w:val="20"/>
                 <w:szCs w:val="20"/>
               </w:rPr>
-              <w:t xml:space="preserve">Año, Acta, </w:t>
-            </w:r>
-            <w:proofErr w:type="spellStart"/>
-            <w:r>
-              <w:rPr>
-                <w:sz w:val="20"/>
-                <w:szCs w:val="20"/>
-              </w:rPr>
-              <w:t>apellidoPropietarioActa</w:t>
-            </w:r>
-            <w:proofErr w:type="spellEnd"/>
-            <w:r>
-              <w:rPr>
-                <w:sz w:val="20"/>
-                <w:szCs w:val="20"/>
-              </w:rPr>
-              <w:t xml:space="preserve">, </w:t>
-            </w:r>
-            <w:proofErr w:type="spellStart"/>
-            <w:r>
-              <w:rPr>
-                <w:sz w:val="20"/>
-                <w:szCs w:val="20"/>
-              </w:rPr>
-              <w:t>nombrePropietarioActa</w:t>
-            </w:r>
-            <w:proofErr w:type="spellEnd"/>
-            <w:r>
-              <w:rPr>
-                <w:sz w:val="20"/>
-                <w:szCs w:val="20"/>
-              </w:rPr>
-              <w:t xml:space="preserve">, </w:t>
-            </w:r>
-            <w:proofErr w:type="spellStart"/>
-            <w:r>
-              <w:rPr>
-                <w:sz w:val="20"/>
-                <w:szCs w:val="20"/>
-              </w:rPr>
-              <w:t>nroActa</w:t>
-            </w:r>
-            <w:proofErr w:type="spellEnd"/>
-            <w:r>
-              <w:rPr>
-                <w:sz w:val="20"/>
-                <w:szCs w:val="20"/>
-              </w:rPr>
-              <w:t xml:space="preserve">, </w:t>
-            </w:r>
-            <w:proofErr w:type="spellStart"/>
-            <w:r>
-              <w:rPr>
-                <w:sz w:val="20"/>
-                <w:szCs w:val="20"/>
-              </w:rPr>
-              <w:t>nroLibro</w:t>
-            </w:r>
-            <w:proofErr w:type="spellEnd"/>
-            <w:r>
-              <w:rPr>
-                <w:sz w:val="20"/>
-                <w:szCs w:val="20"/>
-              </w:rPr>
-              <w:t xml:space="preserve">, </w:t>
-            </w:r>
-            <w:proofErr w:type="spellStart"/>
-            <w:r>
-              <w:rPr>
-                <w:sz w:val="20"/>
-                <w:szCs w:val="20"/>
-              </w:rPr>
-              <w:t>oficinaInscripcion</w:t>
-            </w:r>
-            <w:proofErr w:type="spellEnd"/>
-            <w:r>
-              <w:rPr>
-                <w:sz w:val="20"/>
-                <w:szCs w:val="20"/>
-              </w:rPr>
-              <w:t xml:space="preserve">, </w:t>
-            </w:r>
-            <w:proofErr w:type="spellStart"/>
-            <w:r>
-              <w:rPr>
-                <w:sz w:val="20"/>
-                <w:szCs w:val="20"/>
-              </w:rPr>
-              <w:t>tipoLibro</w:t>
-            </w:r>
-            <w:proofErr w:type="spellEnd"/>
-            <w:r>
-              <w:rPr>
-                <w:sz w:val="20"/>
-                <w:szCs w:val="20"/>
-              </w:rPr>
-              <w:t xml:space="preserve"> y</w:t>
+              <w:t>Año, Acta, apellidoPropietarioActa, nombrePropietarioActa, nroActa, nroLibro, oficinaInscripcion, tipoLibro y</w:t>
             </w:r>
             <w:r>
               <w:rPr>
@@ -4230,23 +3502,59 @@
           <w:p>
             <w:pPr>
               <w:ind w:left="40"/>
-            </w:pPr>
-            <w:r>
+              <w:rPr>
+                <w:sz w:val="20"/>
+                <w:szCs w:val="20"/>
+              </w:rPr>
+            </w:pPr>
+            <w:r>
+              <w:rPr>
+                <w:sz w:val="20"/>
+                <w:szCs w:val="20"/>
+              </w:rPr>
               <w:t xml:space="preserve"> 4- El usuario</w:t>
             </w:r>
             <w:r>
-              <w:t xml:space="preserve"> indica el error </w:t>
-            </w:r>
-            <w:proofErr w:type="spellStart"/>
-            <w:r>
-              <w:t>ecnontrado</w:t>
-            </w:r>
-            <w:proofErr w:type="spellEnd"/>
-            <w:r>
-              <w:t xml:space="preserve"> con una descripción en el campo observación y luego</w:t>
-            </w:r>
-            <w:r>
-              <w:t xml:space="preserve"> presiona el botón “Reclamar” </w:t>
+              <w:rPr>
+                <w:sz w:val="20"/>
+                <w:szCs w:val="20"/>
+              </w:rPr>
+              <w:t xml:space="preserve"> indica el error e</w:t>
+            </w:r>
+            <w:r>
+              <w:rPr>
+                <w:sz w:val="20"/>
+                <w:szCs w:val="20"/>
+              </w:rPr>
+              <w:t>n</w:t>
+            </w:r>
+            <w:r>
+              <w:rPr>
+                <w:sz w:val="20"/>
+                <w:szCs w:val="20"/>
+              </w:rPr>
+              <w:t>contrado con una descripción en el campo observación y luego</w:t>
+            </w:r>
+            <w:r>
+              <w:rPr>
+                <w:sz w:val="20"/>
+                <w:szCs w:val="20"/>
+              </w:rPr>
+              <w:t xml:space="preserve"> presiona el botón “Re</w:t>
+            </w:r>
+            <w:r>
+              <w:rPr>
+                <w:sz w:val="20"/>
+                <w:szCs w:val="20"/>
+              </w:rPr>
+              <w:t>portar Error</w:t>
+            </w:r>
+            <w:r>
+              <w:rPr>
+                <w:sz w:val="20"/>
+                <w:szCs w:val="20"/>
+              </w:rPr>
+              <w:t xml:space="preserve">” </w:t>
             </w:r>
           </w:p>
         </w:tc>
@@ -4273,6 +3581,8 @@
                 <w:szCs w:val="18"/>
               </w:rPr>
             </w:pPr>
+            <w:bookmarkStart w:id="0" w:name="_GoBack"/>
+            <w:bookmarkEnd w:id="0"/>
           </w:p>
         </w:tc>
       </w:tr>
@@ -4329,71 +3639,7 @@
                 <w:sz w:val="20"/>
                 <w:szCs w:val="20"/>
               </w:rPr>
-              <w:t xml:space="preserve">5- Se genera un </w:t>
-            </w:r>
-            <w:proofErr w:type="spellStart"/>
-            <w:r>
-              <w:rPr>
-                <w:sz w:val="20"/>
-                <w:szCs w:val="20"/>
-              </w:rPr>
-              <w:t>reclamoErrorActa</w:t>
-            </w:r>
-            <w:proofErr w:type="spellEnd"/>
-            <w:r>
-              <w:rPr>
-                <w:sz w:val="20"/>
-                <w:szCs w:val="20"/>
-              </w:rPr>
-              <w:t xml:space="preserve"> con los atributos ingresados por el usuario, se le </w:t>
-            </w:r>
-            <w:proofErr w:type="spellStart"/>
-            <w:r>
-              <w:rPr>
-                <w:sz w:val="20"/>
-                <w:szCs w:val="20"/>
-              </w:rPr>
-              <w:t>setea</w:t>
-            </w:r>
-            <w:proofErr w:type="spellEnd"/>
-            <w:r>
-              <w:rPr>
-                <w:sz w:val="20"/>
-                <w:szCs w:val="20"/>
-              </w:rPr>
-              <w:t xml:space="preserve"> el tipo de reclamo, </w:t>
-            </w:r>
-            <w:proofErr w:type="spellStart"/>
-            <w:r>
-              <w:rPr>
-                <w:sz w:val="20"/>
-                <w:szCs w:val="20"/>
-              </w:rPr>
-              <w:t>datosAdicionales</w:t>
-            </w:r>
-            <w:proofErr w:type="spellEnd"/>
-            <w:r>
-              <w:rPr>
-                <w:sz w:val="20"/>
-                <w:szCs w:val="20"/>
-              </w:rPr>
-              <w:t xml:space="preserve"> y el </w:t>
-            </w:r>
-            <w:proofErr w:type="spellStart"/>
-            <w:r>
-              <w:rPr>
-                <w:sz w:val="20"/>
-                <w:szCs w:val="20"/>
-              </w:rPr>
-              <w:t>estadoReclamoErrorActa</w:t>
-            </w:r>
-            <w:proofErr w:type="spellEnd"/>
-            <w:r>
-              <w:rPr>
-                <w:sz w:val="20"/>
-                <w:szCs w:val="20"/>
-              </w:rPr>
-              <w:t>= “</w:t>
+              <w:t>5- Se genera un reclamoErrorActa con los atributos ingresados por el usuario, se le setea el tipo de reclamo, datosAdicionales y el estadoReclamoErrorActa= “</w:t>
             </w:r>
             <w:r>
               <w:rPr>
@@ -4414,23 +3660,7 @@
                 <w:sz w:val="20"/>
                 <w:szCs w:val="20"/>
               </w:rPr>
-              <w:t xml:space="preserve">. Luego se </w:t>
-            </w:r>
-            <w:proofErr w:type="spellStart"/>
-            <w:r>
-              <w:rPr>
-                <w:sz w:val="20"/>
-                <w:szCs w:val="20"/>
-              </w:rPr>
-              <w:t>setea</w:t>
-            </w:r>
-            <w:proofErr w:type="spellEnd"/>
-            <w:r>
-              <w:rPr>
-                <w:sz w:val="20"/>
-                <w:szCs w:val="20"/>
-              </w:rPr>
-              <w:t xml:space="preserve"> a la solicitud del acta y se guarda.</w:t>
+              <w:t>. Luego se setea a la solicitud del acta y se guarda.</w:t>
             </w:r>
           </w:p>
         </w:tc>
@@ -4488,23 +3718,7 @@
                 <w:sz w:val="20"/>
                 <w:szCs w:val="20"/>
               </w:rPr>
-              <w:t xml:space="preserve">6- Enviar vía </w:t>
-            </w:r>
-            <w:proofErr w:type="spellStart"/>
-            <w:r>
-              <w:rPr>
-                <w:sz w:val="20"/>
-                <w:szCs w:val="20"/>
-              </w:rPr>
-              <w:t>webservice</w:t>
-            </w:r>
-            <w:proofErr w:type="spellEnd"/>
-            <w:r>
-              <w:rPr>
-                <w:sz w:val="20"/>
-                <w:szCs w:val="20"/>
-              </w:rPr>
-              <w:t xml:space="preserve"> todos los datos del reclamo a la entidad externa Archivo General del Registro Civil</w:t>
+              <w:t>6- Enviar vía webservice todos los datos del reclamo a la entidad externa Archivo General del Registro Civil</w:t>
             </w:r>
           </w:p>
         </w:tc>
@@ -4566,8 +3780,6 @@
               </w:rPr>
               <w:t>7</w:t>
             </w:r>
-            <w:bookmarkStart w:id="0" w:name="_GoBack"/>
-            <w:bookmarkEnd w:id="0"/>
             <w:r>
               <w:rPr>
                 <w:sz w:val="20"/>
@@ -4647,6 +3859,10 @@
               <w:ind w:left="40"/>
             </w:pPr>
             <w:r>
+              <w:rPr>
+                <w:sz w:val="20"/>
+                <w:szCs w:val="20"/>
+              </w:rPr>
               <w:t>4- El usuario presiona el botón “Cancelar”</w:t>
             </w:r>
           </w:p>

</xml_diff>

<commit_message>
Arreglos en CU Verficar Vigencia Acta
Arreglos en CU Verficar Vigencia Acta
</commit_message>
<xml_diff>
--- a/VigenciaActa.docx
+++ b/VigenciaActa.docx
@@ -67,7 +67,27 @@
                 <w:szCs w:val="18"/>
                 <w:shd w:val="clear" w:color="auto" w:fill="2E74B5"/>
               </w:rPr>
-              <w:t>CASO DE USO: VERIFICAR VIGENCIA DE ACTA</w:t>
+              <w:t xml:space="preserve">CASO DE USO: </w:t>
+            </w:r>
+            <w:r>
+              <w:rPr>
+                <w:b/>
+                <w:color w:val="FFFFFF"/>
+                <w:sz w:val="18"/>
+                <w:szCs w:val="18"/>
+                <w:shd w:val="clear" w:color="auto" w:fill="2E74B5"/>
+              </w:rPr>
+              <w:t>INVALIDAR ACTA EMITIDA</w:t>
+            </w:r>
+            <w:r>
+              <w:rPr>
+                <w:b/>
+                <w:color w:val="FFFFFF"/>
+                <w:sz w:val="18"/>
+                <w:szCs w:val="18"/>
+                <w:shd w:val="clear" w:color="auto" w:fill="2E74B5"/>
+              </w:rPr>
+              <w:t xml:space="preserve"> ACTA</w:t>
             </w:r>
           </w:p>
         </w:tc>
@@ -301,28 +321,14 @@
                 <w:sz w:val="20"/>
                 <w:szCs w:val="20"/>
               </w:rPr>
-              <w:t xml:space="preserve">El usuario </w:t>
-            </w:r>
-            <w:r>
-              <w:rPr>
-                <w:sz w:val="20"/>
-                <w:szCs w:val="20"/>
-              </w:rPr>
-              <w:t>ingresa</w:t>
-            </w:r>
-            <w:r>
-              <w:rPr>
-                <w:sz w:val="20"/>
-                <w:szCs w:val="20"/>
-              </w:rPr>
-              <w:t xml:space="preserve"> al portal</w:t>
-            </w:r>
-            <w:r>
-              <w:rPr>
-                <w:sz w:val="20"/>
-                <w:szCs w:val="20"/>
-              </w:rPr>
-              <w:t xml:space="preserve"> </w:t>
+              <w:t xml:space="preserve">El </w:t>
+            </w:r>
+            <w:r>
+              <w:rPr>
+                <w:sz w:val="20"/>
+                <w:szCs w:val="20"/>
+              </w:rPr>
+              <w:t xml:space="preserve">sistema todos los días verifica las vigencias de las actas que están disponibles en el portal </w:t>
             </w:r>
             <w:hyperlink r:id="rId6" w:history="1">
               <w:r>
@@ -336,6 +342,7 @@
             </w:hyperlink>
             <w:r>
               <w:rPr>
+                <w:rStyle w:val="Hipervnculo"/>
                 <w:sz w:val="20"/>
                 <w:szCs w:val="20"/>
               </w:rPr>
@@ -346,7 +353,7 @@
                 <w:sz w:val="20"/>
                 <w:szCs w:val="20"/>
               </w:rPr>
-              <w:t xml:space="preserve"> y verifica la vigencia de un acta de interés</w:t>
+              <w:t>para validar que la misma no sea mayor a 6 meses.</w:t>
             </w:r>
           </w:p>
         </w:tc>
@@ -997,11 +1004,23 @@
                 <w:ilvl w:val="0"/>
                 <w:numId w:val="1"/>
               </w:numPr>
-            </w:pPr>
-            <w:r>
+              <w:rPr>
+                <w:sz w:val="18"/>
+                <w:szCs w:val="18"/>
+              </w:rPr>
+            </w:pPr>
+            <w:r>
+              <w:rPr>
+                <w:sz w:val="18"/>
+                <w:szCs w:val="18"/>
+              </w:rPr>
               <w:t>Por cada acta</w:t>
             </w:r>
             <w:r>
+              <w:rPr>
+                <w:sz w:val="18"/>
+                <w:szCs w:val="18"/>
+              </w:rPr>
               <w:t>:</w:t>
             </w:r>
           </w:p>
@@ -1012,26 +1031,58 @@
                 <w:ilvl w:val="0"/>
                 <w:numId w:val="2"/>
               </w:numPr>
-            </w:pPr>
-            <w:r>
+              <w:rPr>
+                <w:sz w:val="18"/>
+                <w:szCs w:val="18"/>
+              </w:rPr>
+            </w:pPr>
+            <w:r>
+              <w:rPr>
+                <w:sz w:val="18"/>
+                <w:szCs w:val="18"/>
+              </w:rPr>
               <w:t>verificar que la diferencia entre la fecha</w:t>
             </w:r>
             <w:r>
+              <w:rPr>
+                <w:sz w:val="18"/>
+                <w:szCs w:val="18"/>
+              </w:rPr>
               <w:t>A</w:t>
             </w:r>
             <w:r>
+              <w:rPr>
+                <w:sz w:val="18"/>
+                <w:szCs w:val="18"/>
+              </w:rPr>
               <w:t>ctual</w:t>
             </w:r>
             <w:r>
+              <w:rPr>
+                <w:sz w:val="18"/>
+                <w:szCs w:val="18"/>
+              </w:rPr>
               <w:t>Sistema</w:t>
             </w:r>
             <w:r>
+              <w:rPr>
+                <w:sz w:val="18"/>
+                <w:szCs w:val="18"/>
+              </w:rPr>
               <w:t xml:space="preserve"> y la fecha</w:t>
             </w:r>
             <w:r>
+              <w:rPr>
+                <w:sz w:val="18"/>
+                <w:szCs w:val="18"/>
+              </w:rPr>
               <w:t>EstadoActa</w:t>
             </w:r>
             <w:r>
+              <w:rPr>
+                <w:sz w:val="18"/>
+                <w:szCs w:val="18"/>
+              </w:rPr>
               <w:t xml:space="preserve"> no sea mayor a 6 meses.</w:t>
             </w:r>
           </w:p>
@@ -1039,11 +1090,23 @@
             <w:pPr>
               <w:pStyle w:val="Prrafodelista"/>
               <w:ind w:left="1120"/>
-            </w:pPr>
-            <w:r>
+              <w:rPr>
+                <w:sz w:val="18"/>
+                <w:szCs w:val="18"/>
+              </w:rPr>
+            </w:pPr>
+            <w:r>
+              <w:rPr>
+                <w:sz w:val="18"/>
+                <w:szCs w:val="18"/>
+              </w:rPr>
               <w:t>Si</w:t>
             </w:r>
             <w:r>
+              <w:rPr>
+                <w:sz w:val="18"/>
+                <w:szCs w:val="18"/>
+              </w:rPr>
               <w:t xml:space="preserve"> es mayor</w:t>
             </w:r>
           </w:p>
@@ -1054,8 +1117,16 @@
                 <w:ilvl w:val="0"/>
                 <w:numId w:val="2"/>
               </w:numPr>
-            </w:pPr>
-            <w:r>
+              <w:rPr>
+                <w:sz w:val="18"/>
+                <w:szCs w:val="18"/>
+              </w:rPr>
+            </w:pPr>
+            <w:r>
+              <w:rPr>
+                <w:sz w:val="18"/>
+                <w:szCs w:val="18"/>
+              </w:rPr>
               <w:t>Dif =(fechactual – fechaemision) &gt; 6 meses</w:t>
             </w:r>
           </w:p>
@@ -1063,8 +1134,16 @@
             <w:pPr>
               <w:pStyle w:val="Prrafodelista"/>
               <w:ind w:left="1120"/>
-            </w:pPr>
-            <w:r>
+              <w:rPr>
+                <w:sz w:val="18"/>
+                <w:szCs w:val="18"/>
+              </w:rPr>
+            </w:pPr>
+            <w:r>
+              <w:rPr>
+                <w:sz w:val="18"/>
+                <w:szCs w:val="18"/>
+              </w:rPr>
               <w:t>Entonces</w:t>
             </w:r>
           </w:p>
@@ -1075,16 +1154,17 @@
                 <w:ilvl w:val="0"/>
                 <w:numId w:val="2"/>
               </w:numPr>
-            </w:pPr>
-            <w:r>
-              <w:t xml:space="preserve">Setear </w:t>
-            </w:r>
-            <w:r>
-              <w:rPr>
-                <w:sz w:val="20"/>
-                <w:szCs w:val="20"/>
-              </w:rPr>
-              <w:t>imagenActa.estadoImagenActa.imagenActaEstado.descripción = no vigente</w:t>
+              <w:rPr>
+                <w:sz w:val="18"/>
+                <w:szCs w:val="18"/>
+              </w:rPr>
+            </w:pPr>
+            <w:r>
+              <w:rPr>
+                <w:sz w:val="18"/>
+                <w:szCs w:val="18"/>
+              </w:rPr>
+              <w:t>Setear imagenActa.estadoImagenActa.imagenActaEstado.descripción = no vigente</w:t>
             </w:r>
           </w:p>
           <w:p>
@@ -1094,17 +1174,11 @@
             </w:pPr>
             <w:r>
               <w:rPr>
-                <w:sz w:val="20"/>
-                <w:szCs w:val="20"/>
+                <w:sz w:val="18"/>
+                <w:szCs w:val="18"/>
               </w:rPr>
               <w:t>Fin SI</w:t>
             </w:r>
-          </w:p>
-          <w:p>
-            <w:pPr>
-              <w:pStyle w:val="Prrafodelista"/>
-              <w:ind w:left="1120"/>
-            </w:pPr>
           </w:p>
         </w:tc>
         <w:tc>
@@ -1438,7 +1512,6 @@
                 <w:szCs w:val="18"/>
                 <w:shd w:val="clear" w:color="auto" w:fill="2E74B5"/>
               </w:rPr>
-              <w:lastRenderedPageBreak/>
               <w:t>CASO DE USO: REPORTAR ERROR AL ARCHIVO</w:t>
             </w:r>
             <w:r>
@@ -1658,6 +1731,7 @@
                 <w:szCs w:val="18"/>
                 <w:shd w:val="clear" w:color="auto" w:fill="D9D9D9"/>
               </w:rPr>
+              <w:lastRenderedPageBreak/>
               <w:t>Breve Descripción</w:t>
             </w:r>
           </w:p>
@@ -3036,15 +3110,7 @@
                 <w:sz w:val="20"/>
                 <w:szCs w:val="20"/>
               </w:rPr>
-              <w:t xml:space="preserve">Año, Acta, apellidoPropietarioActa, nombrePropietarioActa, nroActa, nroLibro, oficinaInscripcion, tipoLibro y llenarlos con los </w:t>
-            </w:r>
-            <w:r>
-              <w:rPr>
-                <w:sz w:val="20"/>
-                <w:szCs w:val="20"/>
-              </w:rPr>
-              <w:lastRenderedPageBreak/>
-              <w:t xml:space="preserve">datos del acta de la solicitud. Luego habilitar el botón “Reclamar”. </w:t>
+              <w:t xml:space="preserve">Año, Acta, apellidoPropietarioActa, nombrePropietarioActa, nroActa, nroLibro, oficinaInscripcion, tipoLibro y llenarlos con los datos del acta de la solicitud. Luego habilitar el botón “Reclamar”. </w:t>
             </w:r>
           </w:p>
         </w:tc>
@@ -3081,7 +3147,6 @@
                 <w:sz w:val="20"/>
                 <w:szCs w:val="20"/>
               </w:rPr>
-              <w:lastRenderedPageBreak/>
               <w:t xml:space="preserve"> </w:t>
             </w:r>
             <w:r>
@@ -3581,8 +3646,1614 @@
                 <w:szCs w:val="18"/>
               </w:rPr>
             </w:pPr>
+          </w:p>
+        </w:tc>
+      </w:tr>
+      <w:tr>
+        <w:trPr>
+          <w:trHeight w:val="340"/>
+        </w:trPr>
+        <w:tc>
+          <w:tcPr>
+            <w:tcW w:w="3825" w:type="dxa"/>
+            <w:tcBorders>
+              <w:left w:val="single" w:sz="8" w:space="0" w:color="000000"/>
+              <w:right w:val="single" w:sz="8" w:space="0" w:color="000000"/>
+            </w:tcBorders>
+            <w:tcMar>
+              <w:top w:w="40" w:type="dxa"/>
+              <w:left w:w="40" w:type="dxa"/>
+              <w:bottom w:w="40" w:type="dxa"/>
+              <w:right w:w="40" w:type="dxa"/>
+            </w:tcMar>
+            <w:vAlign w:val="bottom"/>
+          </w:tcPr>
+          <w:p>
+            <w:pPr>
+              <w:ind w:left="40"/>
+            </w:pPr>
+          </w:p>
+        </w:tc>
+        <w:tc>
+          <w:tcPr>
+            <w:tcW w:w="5199" w:type="dxa"/>
+            <w:gridSpan w:val="2"/>
+            <w:tcBorders>
+              <w:right w:val="single" w:sz="8" w:space="0" w:color="000000"/>
+            </w:tcBorders>
+            <w:tcMar>
+              <w:top w:w="40" w:type="dxa"/>
+              <w:left w:w="40" w:type="dxa"/>
+              <w:bottom w:w="40" w:type="dxa"/>
+              <w:right w:w="40" w:type="dxa"/>
+            </w:tcMar>
+            <w:vAlign w:val="bottom"/>
+          </w:tcPr>
+          <w:p>
+            <w:pPr>
+              <w:ind w:left="40"/>
+              <w:rPr>
+                <w:sz w:val="20"/>
+                <w:szCs w:val="20"/>
+              </w:rPr>
+            </w:pPr>
+            <w:r>
+              <w:rPr>
+                <w:sz w:val="20"/>
+                <w:szCs w:val="20"/>
+              </w:rPr>
+              <w:t>5- Se genera un reclamoErrorActa con los atributos ingresados por el usuario, se le setea el tipo de reclamo, datosAdicionales y el estadoReclamoErrorActa= “</w:t>
+            </w:r>
+            <w:r>
+              <w:rPr>
+                <w:sz w:val="20"/>
+                <w:szCs w:val="20"/>
+              </w:rPr>
+              <w:t>pendiente</w:t>
+            </w:r>
+            <w:r>
+              <w:rPr>
+                <w:sz w:val="20"/>
+                <w:szCs w:val="20"/>
+              </w:rPr>
+              <w:t>”</w:t>
+            </w:r>
+            <w:r>
+              <w:rPr>
+                <w:sz w:val="20"/>
+                <w:szCs w:val="20"/>
+              </w:rPr>
+              <w:t>. Luego se setea a la solicitud del acta y se guarda.</w:t>
+            </w:r>
+          </w:p>
+        </w:tc>
+      </w:tr>
+      <w:tr>
+        <w:trPr>
+          <w:trHeight w:val="340"/>
+        </w:trPr>
+        <w:tc>
+          <w:tcPr>
+            <w:tcW w:w="3825" w:type="dxa"/>
+            <w:tcBorders>
+              <w:left w:val="single" w:sz="8" w:space="0" w:color="000000"/>
+              <w:right w:val="single" w:sz="8" w:space="0" w:color="000000"/>
+            </w:tcBorders>
+            <w:tcMar>
+              <w:top w:w="40" w:type="dxa"/>
+              <w:left w:w="40" w:type="dxa"/>
+              <w:bottom w:w="40" w:type="dxa"/>
+              <w:right w:w="40" w:type="dxa"/>
+            </w:tcMar>
+            <w:vAlign w:val="bottom"/>
+          </w:tcPr>
+          <w:p>
+            <w:pPr>
+              <w:ind w:left="40"/>
+            </w:pPr>
+          </w:p>
+        </w:tc>
+        <w:tc>
+          <w:tcPr>
+            <w:tcW w:w="5199" w:type="dxa"/>
+            <w:gridSpan w:val="2"/>
+            <w:tcBorders>
+              <w:right w:val="single" w:sz="8" w:space="0" w:color="000000"/>
+            </w:tcBorders>
+            <w:tcMar>
+              <w:top w:w="40" w:type="dxa"/>
+              <w:left w:w="40" w:type="dxa"/>
+              <w:bottom w:w="40" w:type="dxa"/>
+              <w:right w:w="40" w:type="dxa"/>
+            </w:tcMar>
+            <w:vAlign w:val="bottom"/>
+          </w:tcPr>
+          <w:p>
+            <w:pPr>
+              <w:ind w:left="40"/>
+              <w:rPr>
+                <w:sz w:val="20"/>
+                <w:szCs w:val="20"/>
+              </w:rPr>
+            </w:pPr>
+            <w:r>
+              <w:rPr>
+                <w:sz w:val="20"/>
+                <w:szCs w:val="20"/>
+              </w:rPr>
+              <w:t>6- Enviar vía webservice todos los datos del reclamo a la entidad externa Archivo General del Registro Civil</w:t>
+            </w:r>
+          </w:p>
+        </w:tc>
+      </w:tr>
+      <w:tr>
+        <w:trPr>
+          <w:trHeight w:val="340"/>
+        </w:trPr>
+        <w:tc>
+          <w:tcPr>
+            <w:tcW w:w="3825" w:type="dxa"/>
+            <w:tcBorders>
+              <w:left w:val="single" w:sz="8" w:space="0" w:color="000000"/>
+              <w:bottom w:val="single" w:sz="8" w:space="0" w:color="000000"/>
+              <w:right w:val="single" w:sz="8" w:space="0" w:color="000000"/>
+            </w:tcBorders>
+            <w:tcMar>
+              <w:top w:w="40" w:type="dxa"/>
+              <w:left w:w="40" w:type="dxa"/>
+              <w:bottom w:w="40" w:type="dxa"/>
+              <w:right w:w="40" w:type="dxa"/>
+            </w:tcMar>
+            <w:vAlign w:val="bottom"/>
+          </w:tcPr>
+          <w:p>
+            <w:pPr>
+              <w:ind w:left="40"/>
+            </w:pPr>
+          </w:p>
+        </w:tc>
+        <w:tc>
+          <w:tcPr>
+            <w:tcW w:w="5199" w:type="dxa"/>
+            <w:gridSpan w:val="2"/>
+            <w:tcBorders>
+              <w:bottom w:val="single" w:sz="8" w:space="0" w:color="000000"/>
+              <w:right w:val="single" w:sz="8" w:space="0" w:color="000000"/>
+            </w:tcBorders>
+            <w:tcMar>
+              <w:top w:w="40" w:type="dxa"/>
+              <w:left w:w="40" w:type="dxa"/>
+              <w:bottom w:w="40" w:type="dxa"/>
+              <w:right w:w="40" w:type="dxa"/>
+            </w:tcMar>
+            <w:vAlign w:val="bottom"/>
+          </w:tcPr>
+          <w:p>
+            <w:pPr>
+              <w:ind w:left="40"/>
+              <w:rPr>
+                <w:sz w:val="20"/>
+                <w:szCs w:val="20"/>
+              </w:rPr>
+            </w:pPr>
+            <w:r>
+              <w:rPr>
+                <w:sz w:val="20"/>
+                <w:szCs w:val="20"/>
+              </w:rPr>
+              <w:t>7</w:t>
+            </w:r>
+            <w:r>
+              <w:rPr>
+                <w:sz w:val="20"/>
+                <w:szCs w:val="20"/>
+              </w:rPr>
+              <w:t>- Fin CU</w:t>
+            </w:r>
+          </w:p>
+        </w:tc>
+      </w:tr>
+      <w:tr>
+        <w:trPr>
+          <w:trHeight w:val="260"/>
+        </w:trPr>
+        <w:tc>
+          <w:tcPr>
+            <w:tcW w:w="9024" w:type="dxa"/>
+            <w:gridSpan w:val="3"/>
+            <w:tcBorders>
+              <w:left w:val="single" w:sz="8" w:space="0" w:color="000000"/>
+              <w:bottom w:val="single" w:sz="8" w:space="0" w:color="000000"/>
+              <w:right w:val="single" w:sz="8" w:space="0" w:color="000000"/>
+            </w:tcBorders>
+            <w:shd w:val="clear" w:color="auto" w:fill="D9D9D9"/>
+            <w:tcMar>
+              <w:top w:w="40" w:type="dxa"/>
+              <w:left w:w="40" w:type="dxa"/>
+              <w:bottom w:w="40" w:type="dxa"/>
+              <w:right w:w="40" w:type="dxa"/>
+            </w:tcMar>
+            <w:vAlign w:val="bottom"/>
+          </w:tcPr>
+          <w:p>
+            <w:pPr>
+              <w:ind w:left="40"/>
+              <w:rPr>
+                <w:b/>
+                <w:sz w:val="18"/>
+                <w:szCs w:val="18"/>
+                <w:shd w:val="clear" w:color="auto" w:fill="D9D9D9"/>
+              </w:rPr>
+            </w:pPr>
+            <w:r>
+              <w:rPr>
+                <w:b/>
+                <w:sz w:val="18"/>
+                <w:szCs w:val="18"/>
+                <w:shd w:val="clear" w:color="auto" w:fill="D9D9D9"/>
+              </w:rPr>
+              <w:t>Camino Alternativo 3 al Paso 3: El usuario presiona el botón “Cancelar”</w:t>
+            </w:r>
+          </w:p>
+        </w:tc>
+      </w:tr>
+      <w:tr>
+        <w:trPr>
+          <w:trHeight w:val="340"/>
+        </w:trPr>
+        <w:tc>
+          <w:tcPr>
+            <w:tcW w:w="3825" w:type="dxa"/>
+            <w:tcBorders>
+              <w:left w:val="single" w:sz="8" w:space="0" w:color="000000"/>
+              <w:bottom w:val="single" w:sz="8" w:space="0" w:color="000000"/>
+              <w:right w:val="single" w:sz="8" w:space="0" w:color="000000"/>
+            </w:tcBorders>
+            <w:tcMar>
+              <w:top w:w="40" w:type="dxa"/>
+              <w:left w:w="40" w:type="dxa"/>
+              <w:bottom w:w="40" w:type="dxa"/>
+              <w:right w:w="40" w:type="dxa"/>
+            </w:tcMar>
+            <w:vAlign w:val="bottom"/>
+          </w:tcPr>
+          <w:p>
+            <w:pPr>
+              <w:ind w:left="40"/>
+            </w:pPr>
+            <w:r>
+              <w:rPr>
+                <w:sz w:val="20"/>
+                <w:szCs w:val="20"/>
+              </w:rPr>
+              <w:t>4- El usuario presiona el botón “Cancelar”</w:t>
+            </w:r>
+          </w:p>
+        </w:tc>
+        <w:tc>
+          <w:tcPr>
+            <w:tcW w:w="5199" w:type="dxa"/>
+            <w:gridSpan w:val="2"/>
+            <w:tcBorders>
+              <w:bottom w:val="single" w:sz="8" w:space="0" w:color="000000"/>
+              <w:right w:val="single" w:sz="8" w:space="0" w:color="000000"/>
+            </w:tcBorders>
+            <w:tcMar>
+              <w:top w:w="40" w:type="dxa"/>
+              <w:left w:w="40" w:type="dxa"/>
+              <w:bottom w:w="40" w:type="dxa"/>
+              <w:right w:w="40" w:type="dxa"/>
+            </w:tcMar>
+            <w:vAlign w:val="bottom"/>
+          </w:tcPr>
+          <w:p>
+            <w:pPr>
+              <w:ind w:left="40"/>
+              <w:rPr>
+                <w:sz w:val="20"/>
+                <w:szCs w:val="20"/>
+              </w:rPr>
+            </w:pPr>
+          </w:p>
+        </w:tc>
+      </w:tr>
+      <w:tr>
+        <w:trPr>
+          <w:trHeight w:val="340"/>
+        </w:trPr>
+        <w:tc>
+          <w:tcPr>
+            <w:tcW w:w="3825" w:type="dxa"/>
+            <w:tcBorders>
+              <w:left w:val="single" w:sz="8" w:space="0" w:color="000000"/>
+              <w:right w:val="single" w:sz="8" w:space="0" w:color="000000"/>
+            </w:tcBorders>
+            <w:tcMar>
+              <w:top w:w="40" w:type="dxa"/>
+              <w:left w:w="40" w:type="dxa"/>
+              <w:bottom w:w="40" w:type="dxa"/>
+              <w:right w:w="40" w:type="dxa"/>
+            </w:tcMar>
+            <w:vAlign w:val="bottom"/>
+          </w:tcPr>
+          <w:p>
+            <w:pPr>
+              <w:ind w:left="40"/>
+            </w:pPr>
+          </w:p>
+        </w:tc>
+        <w:tc>
+          <w:tcPr>
+            <w:tcW w:w="5199" w:type="dxa"/>
+            <w:gridSpan w:val="2"/>
+            <w:tcBorders>
+              <w:right w:val="single" w:sz="8" w:space="0" w:color="000000"/>
+            </w:tcBorders>
+            <w:tcMar>
+              <w:top w:w="40" w:type="dxa"/>
+              <w:left w:w="40" w:type="dxa"/>
+              <w:bottom w:w="40" w:type="dxa"/>
+              <w:right w:w="40" w:type="dxa"/>
+            </w:tcMar>
+            <w:vAlign w:val="bottom"/>
+          </w:tcPr>
+          <w:p>
+            <w:pPr>
+              <w:ind w:left="40"/>
+              <w:rPr>
+                <w:sz w:val="20"/>
+                <w:szCs w:val="20"/>
+              </w:rPr>
+            </w:pPr>
+            <w:r>
+              <w:rPr>
+                <w:sz w:val="20"/>
+                <w:szCs w:val="20"/>
+              </w:rPr>
+              <w:t>5- Fin CU</w:t>
+            </w:r>
+          </w:p>
+        </w:tc>
+      </w:tr>
+    </w:tbl>
+    <w:p/>
+    <w:tbl>
+      <w:tblPr>
+        <w:tblStyle w:val="a"/>
+        <w:tblW w:w="9024" w:type="dxa"/>
+        <w:tblInd w:w="40" w:type="dxa"/>
+        <w:tblBorders>
+          <w:top w:val="single" w:sz="6" w:space="0" w:color="000000"/>
+          <w:left w:val="single" w:sz="6" w:space="0" w:color="000000"/>
+          <w:bottom w:val="single" w:sz="6" w:space="0" w:color="000000"/>
+          <w:right w:val="single" w:sz="6" w:space="0" w:color="000000"/>
+          <w:insideH w:val="single" w:sz="6" w:space="0" w:color="000000"/>
+          <w:insideV w:val="single" w:sz="6" w:space="0" w:color="000000"/>
+        </w:tblBorders>
+        <w:tblLayout w:type="fixed"/>
+        <w:tblLook w:val="0600" w:firstRow="0" w:lastRow="0" w:firstColumn="0" w:lastColumn="0" w:noHBand="1" w:noVBand="1"/>
+      </w:tblPr>
+      <w:tblGrid>
+        <w:gridCol w:w="3825"/>
+        <w:gridCol w:w="390"/>
+        <w:gridCol w:w="4809"/>
+      </w:tblGrid>
+      <w:tr>
+        <w:trPr>
+          <w:trHeight w:val="260"/>
+        </w:trPr>
+        <w:tc>
+          <w:tcPr>
+            <w:tcW w:w="9024" w:type="dxa"/>
+            <w:gridSpan w:val="3"/>
+            <w:tcBorders>
+              <w:top w:val="single" w:sz="8" w:space="0" w:color="000000"/>
+              <w:left w:val="single" w:sz="8" w:space="0" w:color="000000"/>
+              <w:bottom w:val="single" w:sz="8" w:space="0" w:color="000000"/>
+              <w:right w:val="single" w:sz="8" w:space="0" w:color="000000"/>
+            </w:tcBorders>
+            <w:shd w:val="clear" w:color="auto" w:fill="2E74B5"/>
+            <w:tcMar>
+              <w:top w:w="40" w:type="dxa"/>
+              <w:left w:w="40" w:type="dxa"/>
+              <w:bottom w:w="40" w:type="dxa"/>
+              <w:right w:w="40" w:type="dxa"/>
+            </w:tcMar>
+            <w:vAlign w:val="bottom"/>
+          </w:tcPr>
+          <w:p>
+            <w:pPr>
+              <w:ind w:left="40"/>
+              <w:jc w:val="center"/>
+              <w:rPr>
+                <w:b/>
+                <w:color w:val="FFFFFF"/>
+                <w:sz w:val="18"/>
+                <w:szCs w:val="18"/>
+                <w:shd w:val="clear" w:color="auto" w:fill="2E74B5"/>
+              </w:rPr>
+            </w:pPr>
+            <w:r>
+              <w:rPr>
+                <w:b/>
+                <w:color w:val="FFFFFF"/>
+                <w:sz w:val="18"/>
+                <w:szCs w:val="18"/>
+                <w:shd w:val="clear" w:color="auto" w:fill="2E74B5"/>
+              </w:rPr>
+              <w:t xml:space="preserve">CASO DE USO: </w:t>
+            </w:r>
+            <w:r>
+              <w:rPr>
+                <w:b/>
+                <w:color w:val="FFFFFF"/>
+                <w:sz w:val="18"/>
+                <w:szCs w:val="18"/>
+                <w:shd w:val="clear" w:color="auto" w:fill="2E74B5"/>
+              </w:rPr>
+              <w:t>VERIFICAR VINGENCIA</w:t>
+            </w:r>
+            <w:r>
+              <w:rPr>
+                <w:b/>
+                <w:color w:val="FFFFFF"/>
+                <w:sz w:val="18"/>
+                <w:szCs w:val="18"/>
+                <w:shd w:val="clear" w:color="auto" w:fill="2E74B5"/>
+              </w:rPr>
+              <w:t xml:space="preserve"> ACTA</w:t>
+            </w:r>
+          </w:p>
+        </w:tc>
+      </w:tr>
+      <w:tr>
+        <w:trPr>
+          <w:trHeight w:val="280"/>
+        </w:trPr>
+        <w:tc>
+          <w:tcPr>
+            <w:tcW w:w="4215" w:type="dxa"/>
+            <w:gridSpan w:val="2"/>
+            <w:tcBorders>
+              <w:left w:val="single" w:sz="8" w:space="0" w:color="000000"/>
+              <w:bottom w:val="single" w:sz="8" w:space="0" w:color="000000"/>
+              <w:right w:val="single" w:sz="8" w:space="0" w:color="000000"/>
+            </w:tcBorders>
+            <w:shd w:val="clear" w:color="auto" w:fill="D9D9D9"/>
+            <w:tcMar>
+              <w:top w:w="40" w:type="dxa"/>
+              <w:left w:w="40" w:type="dxa"/>
+              <w:bottom w:w="40" w:type="dxa"/>
+              <w:right w:w="40" w:type="dxa"/>
+            </w:tcMar>
+            <w:vAlign w:val="bottom"/>
+          </w:tcPr>
+          <w:p>
+            <w:pPr>
+              <w:ind w:left="40"/>
+              <w:rPr>
+                <w:b/>
+                <w:sz w:val="18"/>
+                <w:szCs w:val="18"/>
+                <w:shd w:val="clear" w:color="auto" w:fill="D9D9D9"/>
+              </w:rPr>
+            </w:pPr>
+            <w:r>
+              <w:rPr>
+                <w:b/>
+                <w:sz w:val="18"/>
+                <w:szCs w:val="18"/>
+                <w:shd w:val="clear" w:color="auto" w:fill="D9D9D9"/>
+              </w:rPr>
+              <w:t>Tipo</w:t>
+            </w:r>
+          </w:p>
+        </w:tc>
+        <w:tc>
+          <w:tcPr>
+            <w:tcW w:w="4809" w:type="dxa"/>
+            <w:tcBorders>
+              <w:bottom w:val="single" w:sz="8" w:space="0" w:color="000000"/>
+              <w:right w:val="single" w:sz="8" w:space="0" w:color="000000"/>
+            </w:tcBorders>
+            <w:tcMar>
+              <w:top w:w="40" w:type="dxa"/>
+              <w:left w:w="40" w:type="dxa"/>
+              <w:bottom w:w="40" w:type="dxa"/>
+              <w:right w:w="40" w:type="dxa"/>
+            </w:tcMar>
+            <w:vAlign w:val="bottom"/>
+          </w:tcPr>
+          <w:p>
+            <w:pPr>
+              <w:ind w:left="40"/>
+              <w:rPr>
+                <w:sz w:val="20"/>
+                <w:szCs w:val="20"/>
+              </w:rPr>
+            </w:pPr>
+            <w:r>
+              <w:rPr>
+                <w:sz w:val="20"/>
+                <w:szCs w:val="20"/>
+              </w:rPr>
+              <w:t>B</w:t>
+            </w:r>
+            <w:r>
+              <w:rPr>
+                <w:sz w:val="20"/>
+                <w:szCs w:val="20"/>
+              </w:rPr>
+              <w:t>ase</w:t>
+            </w:r>
+          </w:p>
+        </w:tc>
+      </w:tr>
+      <w:tr>
+        <w:trPr>
+          <w:trHeight w:val="280"/>
+        </w:trPr>
+        <w:tc>
+          <w:tcPr>
+            <w:tcW w:w="4215" w:type="dxa"/>
+            <w:gridSpan w:val="2"/>
+            <w:tcBorders>
+              <w:left w:val="single" w:sz="8" w:space="0" w:color="000000"/>
+              <w:bottom w:val="single" w:sz="8" w:space="0" w:color="000000"/>
+              <w:right w:val="single" w:sz="8" w:space="0" w:color="000000"/>
+            </w:tcBorders>
+            <w:shd w:val="clear" w:color="auto" w:fill="D9D9D9"/>
+            <w:tcMar>
+              <w:top w:w="40" w:type="dxa"/>
+              <w:left w:w="40" w:type="dxa"/>
+              <w:bottom w:w="40" w:type="dxa"/>
+              <w:right w:w="40" w:type="dxa"/>
+            </w:tcMar>
+            <w:vAlign w:val="bottom"/>
+          </w:tcPr>
+          <w:p>
+            <w:pPr>
+              <w:ind w:left="40"/>
+              <w:rPr>
+                <w:b/>
+                <w:sz w:val="18"/>
+                <w:szCs w:val="18"/>
+                <w:shd w:val="clear" w:color="auto" w:fill="D9D9D9"/>
+              </w:rPr>
+            </w:pPr>
+            <w:r>
+              <w:rPr>
+                <w:b/>
+                <w:sz w:val="18"/>
+                <w:szCs w:val="18"/>
+                <w:shd w:val="clear" w:color="auto" w:fill="D9D9D9"/>
+              </w:rPr>
+              <w:t>Actor</w:t>
+            </w:r>
+          </w:p>
+        </w:tc>
+        <w:tc>
+          <w:tcPr>
+            <w:tcW w:w="4809" w:type="dxa"/>
+            <w:tcBorders>
+              <w:bottom w:val="single" w:sz="8" w:space="0" w:color="000000"/>
+              <w:right w:val="single" w:sz="8" w:space="0" w:color="000000"/>
+            </w:tcBorders>
+            <w:tcMar>
+              <w:top w:w="40" w:type="dxa"/>
+              <w:left w:w="40" w:type="dxa"/>
+              <w:bottom w:w="40" w:type="dxa"/>
+              <w:right w:w="40" w:type="dxa"/>
+            </w:tcMar>
+            <w:vAlign w:val="bottom"/>
+          </w:tcPr>
+          <w:p>
+            <w:pPr>
+              <w:rPr>
+                <w:sz w:val="20"/>
+                <w:szCs w:val="20"/>
+              </w:rPr>
+            </w:pPr>
+            <w:r>
+              <w:rPr>
+                <w:sz w:val="20"/>
+                <w:szCs w:val="20"/>
+              </w:rPr>
+              <w:t>Usuario Ciudadano</w:t>
+            </w:r>
+          </w:p>
+        </w:tc>
+      </w:tr>
+      <w:tr>
+        <w:trPr>
+          <w:trHeight w:val="260"/>
+        </w:trPr>
+        <w:tc>
+          <w:tcPr>
+            <w:tcW w:w="9024" w:type="dxa"/>
+            <w:gridSpan w:val="3"/>
+            <w:tcBorders>
+              <w:left w:val="single" w:sz="8" w:space="0" w:color="000000"/>
+              <w:bottom w:val="single" w:sz="8" w:space="0" w:color="000000"/>
+              <w:right w:val="single" w:sz="8" w:space="0" w:color="000000"/>
+            </w:tcBorders>
+            <w:shd w:val="clear" w:color="auto" w:fill="D9D9D9"/>
+            <w:tcMar>
+              <w:top w:w="40" w:type="dxa"/>
+              <w:left w:w="40" w:type="dxa"/>
+              <w:bottom w:w="40" w:type="dxa"/>
+              <w:right w:w="40" w:type="dxa"/>
+            </w:tcMar>
+            <w:vAlign w:val="bottom"/>
+          </w:tcPr>
+          <w:p>
+            <w:pPr>
+              <w:ind w:left="40"/>
+              <w:rPr>
+                <w:b/>
+                <w:sz w:val="18"/>
+                <w:szCs w:val="18"/>
+                <w:shd w:val="clear" w:color="auto" w:fill="D9D9D9"/>
+              </w:rPr>
+            </w:pPr>
+            <w:r>
+              <w:rPr>
+                <w:b/>
+                <w:sz w:val="18"/>
+                <w:szCs w:val="18"/>
+                <w:shd w:val="clear" w:color="auto" w:fill="D9D9D9"/>
+              </w:rPr>
+              <w:t>Breve Descripción</w:t>
+            </w:r>
+          </w:p>
+        </w:tc>
+      </w:tr>
+      <w:tr>
+        <w:trPr>
+          <w:trHeight w:val="280"/>
+        </w:trPr>
+        <w:tc>
+          <w:tcPr>
+            <w:tcW w:w="9024" w:type="dxa"/>
+            <w:gridSpan w:val="3"/>
+            <w:tcBorders>
+              <w:left w:val="single" w:sz="8" w:space="0" w:color="000000"/>
+              <w:bottom w:val="single" w:sz="8" w:space="0" w:color="000000"/>
+              <w:right w:val="single" w:sz="8" w:space="0" w:color="000000"/>
+            </w:tcBorders>
+            <w:tcMar>
+              <w:top w:w="40" w:type="dxa"/>
+              <w:left w:w="40" w:type="dxa"/>
+              <w:bottom w:w="40" w:type="dxa"/>
+              <w:right w:w="40" w:type="dxa"/>
+            </w:tcMar>
+            <w:vAlign w:val="bottom"/>
+          </w:tcPr>
+          <w:p>
+            <w:pPr>
+              <w:ind w:left="40"/>
+              <w:rPr>
+                <w:sz w:val="20"/>
+                <w:szCs w:val="20"/>
+              </w:rPr>
+            </w:pPr>
+            <w:r>
+              <w:rPr>
+                <w:sz w:val="20"/>
+                <w:szCs w:val="20"/>
+              </w:rPr>
+              <w:t xml:space="preserve">El ciudadano dentro del </w:t>
+            </w:r>
+            <w:r>
+              <w:rPr>
+                <w:sz w:val="20"/>
+                <w:szCs w:val="20"/>
+              </w:rPr>
+              <w:t xml:space="preserve">portal </w:t>
+            </w:r>
+            <w:hyperlink r:id="rId7" w:history="1">
+              <w:r>
+                <w:rPr>
+                  <w:rStyle w:val="Hipervnculo"/>
+                  <w:sz w:val="20"/>
+                  <w:szCs w:val="20"/>
+                </w:rPr>
+                <w:t>www.gestiondigital.gob.ar</w:t>
+              </w:r>
+            </w:hyperlink>
+            <w:r>
+              <w:rPr>
+                <w:sz w:val="20"/>
+                <w:szCs w:val="20"/>
+              </w:rPr>
+              <w:t xml:space="preserve">  verifica la vigencia de un acta de interés</w:t>
+            </w:r>
+          </w:p>
+        </w:tc>
+      </w:tr>
+      <w:tr>
+        <w:trPr>
+          <w:trHeight w:val="280"/>
+        </w:trPr>
+        <w:tc>
+          <w:tcPr>
+            <w:tcW w:w="4215" w:type="dxa"/>
+            <w:gridSpan w:val="2"/>
+            <w:tcBorders>
+              <w:left w:val="single" w:sz="8" w:space="0" w:color="000000"/>
+              <w:bottom w:val="single" w:sz="8" w:space="0" w:color="000000"/>
+              <w:right w:val="single" w:sz="8" w:space="0" w:color="000000"/>
+            </w:tcBorders>
+            <w:shd w:val="clear" w:color="auto" w:fill="D9D9D9"/>
+            <w:tcMar>
+              <w:top w:w="40" w:type="dxa"/>
+              <w:left w:w="40" w:type="dxa"/>
+              <w:bottom w:w="40" w:type="dxa"/>
+              <w:right w:w="40" w:type="dxa"/>
+            </w:tcMar>
+            <w:vAlign w:val="bottom"/>
+          </w:tcPr>
+          <w:p>
+            <w:pPr>
+              <w:ind w:left="40"/>
+              <w:rPr>
+                <w:b/>
+                <w:sz w:val="18"/>
+                <w:szCs w:val="18"/>
+                <w:shd w:val="clear" w:color="auto" w:fill="D9D9D9"/>
+              </w:rPr>
+            </w:pPr>
+            <w:r>
+              <w:rPr>
+                <w:b/>
+                <w:sz w:val="18"/>
+                <w:szCs w:val="18"/>
+                <w:shd w:val="clear" w:color="auto" w:fill="D9D9D9"/>
+              </w:rPr>
+              <w:t>Prioridad</w:t>
+            </w:r>
+          </w:p>
+        </w:tc>
+        <w:tc>
+          <w:tcPr>
+            <w:tcW w:w="4809" w:type="dxa"/>
+            <w:tcBorders>
+              <w:bottom w:val="single" w:sz="8" w:space="0" w:color="000000"/>
+              <w:right w:val="single" w:sz="8" w:space="0" w:color="000000"/>
+            </w:tcBorders>
+            <w:tcMar>
+              <w:top w:w="40" w:type="dxa"/>
+              <w:left w:w="40" w:type="dxa"/>
+              <w:bottom w:w="40" w:type="dxa"/>
+              <w:right w:w="40" w:type="dxa"/>
+            </w:tcMar>
+            <w:vAlign w:val="bottom"/>
+          </w:tcPr>
+          <w:p>
+            <w:pPr>
+              <w:ind w:left="40"/>
+              <w:rPr>
+                <w:b/>
+                <w:sz w:val="20"/>
+                <w:szCs w:val="20"/>
+              </w:rPr>
+            </w:pPr>
+            <w:r>
+              <w:rPr>
+                <w:b/>
+                <w:sz w:val="20"/>
+                <w:szCs w:val="20"/>
+              </w:rPr>
+              <w:t>Baja</w:t>
+            </w:r>
+          </w:p>
+        </w:tc>
+      </w:tr>
+      <w:tr>
+        <w:trPr>
+          <w:trHeight w:val="280"/>
+        </w:trPr>
+        <w:tc>
+          <w:tcPr>
+            <w:tcW w:w="4215" w:type="dxa"/>
+            <w:gridSpan w:val="2"/>
+            <w:tcBorders>
+              <w:left w:val="single" w:sz="8" w:space="0" w:color="000000"/>
+              <w:bottom w:val="single" w:sz="8" w:space="0" w:color="000000"/>
+              <w:right w:val="single" w:sz="8" w:space="0" w:color="000000"/>
+            </w:tcBorders>
+            <w:shd w:val="clear" w:color="auto" w:fill="D9D9D9"/>
+            <w:tcMar>
+              <w:top w:w="40" w:type="dxa"/>
+              <w:left w:w="40" w:type="dxa"/>
+              <w:bottom w:w="40" w:type="dxa"/>
+              <w:right w:w="40" w:type="dxa"/>
+            </w:tcMar>
+            <w:vAlign w:val="bottom"/>
+          </w:tcPr>
+          <w:p>
+            <w:pPr>
+              <w:ind w:left="40"/>
+              <w:rPr>
+                <w:b/>
+                <w:sz w:val="18"/>
+                <w:szCs w:val="18"/>
+                <w:shd w:val="clear" w:color="auto" w:fill="D9D9D9"/>
+              </w:rPr>
+            </w:pPr>
+            <w:r>
+              <w:rPr>
+                <w:b/>
+                <w:sz w:val="18"/>
+                <w:szCs w:val="18"/>
+                <w:shd w:val="clear" w:color="auto" w:fill="D9D9D9"/>
+              </w:rPr>
+              <w:t>Precondiciones</w:t>
+            </w:r>
+          </w:p>
+        </w:tc>
+        <w:tc>
+          <w:tcPr>
+            <w:tcW w:w="4809" w:type="dxa"/>
+            <w:tcBorders>
+              <w:bottom w:val="single" w:sz="8" w:space="0" w:color="000000"/>
+              <w:right w:val="single" w:sz="8" w:space="0" w:color="000000"/>
+            </w:tcBorders>
+            <w:tcMar>
+              <w:top w:w="40" w:type="dxa"/>
+              <w:left w:w="40" w:type="dxa"/>
+              <w:bottom w:w="40" w:type="dxa"/>
+              <w:right w:w="40" w:type="dxa"/>
+            </w:tcMar>
+            <w:vAlign w:val="bottom"/>
+          </w:tcPr>
+          <w:p>
+            <w:pPr>
+              <w:ind w:left="40"/>
+              <w:rPr>
+                <w:sz w:val="20"/>
+                <w:szCs w:val="20"/>
+              </w:rPr>
+            </w:pPr>
+            <w:r>
+              <w:rPr>
+                <w:sz w:val="20"/>
+                <w:szCs w:val="20"/>
+              </w:rPr>
+              <w:t xml:space="preserve">Que el ciudadano este dentro del portal </w:t>
+            </w:r>
+            <w:hyperlink r:id="rId8" w:history="1">
+              <w:r>
+                <w:rPr>
+                  <w:rStyle w:val="Hipervnculo"/>
+                  <w:sz w:val="20"/>
+                  <w:szCs w:val="20"/>
+                </w:rPr>
+                <w:t>www.gestiondigital.gob.ar</w:t>
+              </w:r>
+            </w:hyperlink>
+          </w:p>
+        </w:tc>
+      </w:tr>
+      <w:tr>
+        <w:trPr>
+          <w:trHeight w:val="260"/>
+        </w:trPr>
+        <w:tc>
+          <w:tcPr>
+            <w:tcW w:w="9024" w:type="dxa"/>
+            <w:gridSpan w:val="3"/>
+            <w:tcBorders>
+              <w:left w:val="single" w:sz="8" w:space="0" w:color="000000"/>
+              <w:bottom w:val="single" w:sz="8" w:space="0" w:color="000000"/>
+              <w:right w:val="single" w:sz="8" w:space="0" w:color="000000"/>
+            </w:tcBorders>
+            <w:shd w:val="clear" w:color="auto" w:fill="D9D9D9"/>
+            <w:tcMar>
+              <w:top w:w="40" w:type="dxa"/>
+              <w:left w:w="40" w:type="dxa"/>
+              <w:bottom w:w="40" w:type="dxa"/>
+              <w:right w:w="40" w:type="dxa"/>
+            </w:tcMar>
+            <w:vAlign w:val="bottom"/>
+          </w:tcPr>
+          <w:p>
+            <w:pPr>
+              <w:ind w:left="40"/>
+              <w:jc w:val="center"/>
+              <w:rPr>
+                <w:b/>
+                <w:sz w:val="18"/>
+                <w:szCs w:val="18"/>
+                <w:shd w:val="clear" w:color="auto" w:fill="D9D9D9"/>
+              </w:rPr>
+            </w:pPr>
+            <w:r>
+              <w:rPr>
+                <w:b/>
+                <w:sz w:val="18"/>
+                <w:szCs w:val="18"/>
+                <w:shd w:val="clear" w:color="auto" w:fill="D9D9D9"/>
+              </w:rPr>
+              <w:t>Parámetros de Entrada</w:t>
+            </w:r>
+          </w:p>
+        </w:tc>
+      </w:tr>
+      <w:tr>
+        <w:trPr>
+          <w:trHeight w:val="280"/>
+        </w:trPr>
+        <w:tc>
+          <w:tcPr>
+            <w:tcW w:w="9024" w:type="dxa"/>
+            <w:gridSpan w:val="3"/>
+            <w:tcBorders>
+              <w:left w:val="single" w:sz="8" w:space="0" w:color="000000"/>
+              <w:bottom w:val="single" w:sz="8" w:space="0" w:color="000000"/>
+              <w:right w:val="single" w:sz="8" w:space="0" w:color="000000"/>
+            </w:tcBorders>
+            <w:tcMar>
+              <w:top w:w="40" w:type="dxa"/>
+              <w:left w:w="40" w:type="dxa"/>
+              <w:bottom w:w="40" w:type="dxa"/>
+              <w:right w:w="40" w:type="dxa"/>
+            </w:tcMar>
+            <w:vAlign w:val="bottom"/>
+          </w:tcPr>
+          <w:p>
+            <w:pPr>
+              <w:ind w:left="40"/>
+              <w:rPr>
+                <w:sz w:val="20"/>
+                <w:szCs w:val="20"/>
+              </w:rPr>
+            </w:pPr>
+            <w:r>
+              <w:rPr>
+                <w:sz w:val="20"/>
+                <w:szCs w:val="20"/>
+              </w:rPr>
+              <w:t>DNI  y código de acta</w:t>
+            </w:r>
+          </w:p>
+        </w:tc>
+      </w:tr>
+      <w:tr>
+        <w:trPr>
+          <w:trHeight w:val="260"/>
+        </w:trPr>
+        <w:tc>
+          <w:tcPr>
+            <w:tcW w:w="9024" w:type="dxa"/>
+            <w:gridSpan w:val="3"/>
+            <w:tcBorders>
+              <w:left w:val="single" w:sz="8" w:space="0" w:color="000000"/>
+              <w:bottom w:val="single" w:sz="8" w:space="0" w:color="000000"/>
+              <w:right w:val="single" w:sz="8" w:space="0" w:color="000000"/>
+            </w:tcBorders>
+            <w:shd w:val="clear" w:color="auto" w:fill="D9D9D9"/>
+            <w:tcMar>
+              <w:top w:w="40" w:type="dxa"/>
+              <w:left w:w="40" w:type="dxa"/>
+              <w:bottom w:w="40" w:type="dxa"/>
+              <w:right w:w="40" w:type="dxa"/>
+            </w:tcMar>
+            <w:vAlign w:val="bottom"/>
+          </w:tcPr>
+          <w:p>
+            <w:pPr>
+              <w:ind w:left="40"/>
+              <w:jc w:val="center"/>
+              <w:rPr>
+                <w:b/>
+                <w:sz w:val="18"/>
+                <w:szCs w:val="18"/>
+                <w:shd w:val="clear" w:color="auto" w:fill="D9D9D9"/>
+              </w:rPr>
+            </w:pPr>
+            <w:r>
+              <w:rPr>
+                <w:b/>
+                <w:sz w:val="18"/>
+                <w:szCs w:val="18"/>
+                <w:shd w:val="clear" w:color="auto" w:fill="D9D9D9"/>
+              </w:rPr>
+              <w:t>Estado Inicial</w:t>
+            </w:r>
+          </w:p>
+        </w:tc>
+      </w:tr>
+      <w:tr>
+        <w:trPr>
+          <w:trHeight w:val="280"/>
+        </w:trPr>
+        <w:tc>
+          <w:tcPr>
+            <w:tcW w:w="9024" w:type="dxa"/>
+            <w:gridSpan w:val="3"/>
+            <w:tcBorders>
+              <w:left w:val="single" w:sz="8" w:space="0" w:color="000000"/>
+              <w:bottom w:val="single" w:sz="8" w:space="0" w:color="000000"/>
+              <w:right w:val="single" w:sz="8" w:space="0" w:color="000000"/>
+            </w:tcBorders>
+            <w:tcMar>
+              <w:top w:w="40" w:type="dxa"/>
+              <w:left w:w="40" w:type="dxa"/>
+              <w:bottom w:w="40" w:type="dxa"/>
+              <w:right w:w="40" w:type="dxa"/>
+            </w:tcMar>
+            <w:vAlign w:val="bottom"/>
+          </w:tcPr>
+          <w:p>
+            <w:pPr>
+              <w:rPr>
+                <w:sz w:val="20"/>
+                <w:szCs w:val="20"/>
+              </w:rPr>
+            </w:pPr>
+            <w:proofErr w:type="spellStart"/>
+            <w:r>
+              <w:rPr>
+                <w:color w:val="FF0000"/>
+                <w:sz w:val="20"/>
+                <w:szCs w:val="20"/>
+              </w:rPr>
+              <w:t>imagenActa.estadoImagenActa.imagenActaEstado.descripción</w:t>
+            </w:r>
+            <w:proofErr w:type="spellEnd"/>
+            <w:r>
+              <w:rPr>
+                <w:color w:val="FF0000"/>
+                <w:sz w:val="20"/>
+                <w:szCs w:val="20"/>
+              </w:rPr>
+              <w:t xml:space="preserve"> = vigente</w:t>
+            </w:r>
+          </w:p>
+        </w:tc>
+      </w:tr>
+      <w:tr>
+        <w:trPr>
+          <w:trHeight w:val="260"/>
+        </w:trPr>
+        <w:tc>
+          <w:tcPr>
+            <w:tcW w:w="9024" w:type="dxa"/>
+            <w:gridSpan w:val="3"/>
+            <w:tcBorders>
+              <w:left w:val="single" w:sz="8" w:space="0" w:color="000000"/>
+              <w:bottom w:val="single" w:sz="8" w:space="0" w:color="000000"/>
+              <w:right w:val="single" w:sz="8" w:space="0" w:color="000000"/>
+            </w:tcBorders>
+            <w:shd w:val="clear" w:color="auto" w:fill="D9D9D9"/>
+            <w:tcMar>
+              <w:top w:w="40" w:type="dxa"/>
+              <w:left w:w="40" w:type="dxa"/>
+              <w:bottom w:w="40" w:type="dxa"/>
+              <w:right w:w="40" w:type="dxa"/>
+            </w:tcMar>
+            <w:vAlign w:val="bottom"/>
+          </w:tcPr>
+          <w:p>
+            <w:pPr>
+              <w:ind w:left="40"/>
+              <w:jc w:val="center"/>
+              <w:rPr>
+                <w:b/>
+                <w:sz w:val="18"/>
+                <w:szCs w:val="18"/>
+                <w:shd w:val="clear" w:color="auto" w:fill="D9D9D9"/>
+              </w:rPr>
+            </w:pPr>
+            <w:r>
+              <w:rPr>
+                <w:b/>
+                <w:sz w:val="18"/>
+                <w:szCs w:val="18"/>
+                <w:shd w:val="clear" w:color="auto" w:fill="D9D9D9"/>
+              </w:rPr>
+              <w:t>Estado Final</w:t>
+            </w:r>
+          </w:p>
+        </w:tc>
+      </w:tr>
+      <w:tr>
+        <w:trPr>
+          <w:trHeight w:val="477"/>
+        </w:trPr>
+        <w:tc>
+          <w:tcPr>
+            <w:tcW w:w="9024" w:type="dxa"/>
+            <w:gridSpan w:val="3"/>
+            <w:tcBorders>
+              <w:left w:val="single" w:sz="8" w:space="0" w:color="000000"/>
+              <w:bottom w:val="single" w:sz="8" w:space="0" w:color="000000"/>
+              <w:right w:val="single" w:sz="8" w:space="0" w:color="000000"/>
+            </w:tcBorders>
+            <w:tcMar>
+              <w:top w:w="40" w:type="dxa"/>
+              <w:left w:w="40" w:type="dxa"/>
+              <w:bottom w:w="40" w:type="dxa"/>
+              <w:right w:w="40" w:type="dxa"/>
+            </w:tcMar>
+            <w:vAlign w:val="bottom"/>
+          </w:tcPr>
+          <w:p>
+            <w:pPr>
+              <w:rPr>
+                <w:sz w:val="20"/>
+                <w:szCs w:val="20"/>
+              </w:rPr>
+            </w:pPr>
+            <w:r>
+              <w:rPr>
+                <w:sz w:val="20"/>
+                <w:szCs w:val="20"/>
+              </w:rPr>
+              <w:lastRenderedPageBreak/>
+              <w:t>Acta consultada</w:t>
+            </w:r>
+            <w:r>
+              <w:rPr>
+                <w:sz w:val="20"/>
+                <w:szCs w:val="20"/>
+              </w:rPr>
+              <w:t xml:space="preserve"> </w:t>
+            </w:r>
+          </w:p>
+        </w:tc>
+      </w:tr>
+      <w:tr>
+        <w:trPr>
+          <w:trHeight w:val="260"/>
+        </w:trPr>
+        <w:tc>
+          <w:tcPr>
+            <w:tcW w:w="9024" w:type="dxa"/>
+            <w:gridSpan w:val="3"/>
+            <w:tcBorders>
+              <w:left w:val="single" w:sz="8" w:space="0" w:color="000000"/>
+              <w:bottom w:val="single" w:sz="8" w:space="0" w:color="000000"/>
+              <w:right w:val="single" w:sz="8" w:space="0" w:color="000000"/>
+            </w:tcBorders>
+            <w:shd w:val="clear" w:color="auto" w:fill="2E74B5"/>
+            <w:tcMar>
+              <w:top w:w="40" w:type="dxa"/>
+              <w:left w:w="40" w:type="dxa"/>
+              <w:bottom w:w="40" w:type="dxa"/>
+              <w:right w:w="40" w:type="dxa"/>
+            </w:tcMar>
+            <w:vAlign w:val="bottom"/>
+          </w:tcPr>
+          <w:p>
+            <w:pPr>
+              <w:ind w:left="40"/>
+              <w:rPr>
+                <w:b/>
+                <w:color w:val="FFFFFF"/>
+                <w:sz w:val="18"/>
+                <w:szCs w:val="18"/>
+                <w:shd w:val="clear" w:color="auto" w:fill="2E74B5"/>
+              </w:rPr>
+            </w:pPr>
+            <w:r>
+              <w:rPr>
+                <w:b/>
+                <w:color w:val="FFFFFF"/>
+                <w:sz w:val="18"/>
+                <w:szCs w:val="18"/>
+                <w:shd w:val="clear" w:color="auto" w:fill="2E74B5"/>
+              </w:rPr>
+              <w:t>CAMINO BÁSICO</w:t>
+            </w:r>
+          </w:p>
+        </w:tc>
+      </w:tr>
+      <w:tr>
+        <w:trPr>
+          <w:trHeight w:val="340"/>
+        </w:trPr>
+        <w:tc>
+          <w:tcPr>
+            <w:tcW w:w="3825" w:type="dxa"/>
+            <w:tcBorders>
+              <w:left w:val="single" w:sz="8" w:space="0" w:color="000000"/>
+              <w:bottom w:val="single" w:sz="8" w:space="0" w:color="000000"/>
+              <w:right w:val="single" w:sz="8" w:space="0" w:color="000000"/>
+            </w:tcBorders>
+            <w:tcMar>
+              <w:top w:w="40" w:type="dxa"/>
+              <w:left w:w="40" w:type="dxa"/>
+              <w:bottom w:w="40" w:type="dxa"/>
+              <w:right w:w="40" w:type="dxa"/>
+            </w:tcMar>
+            <w:vAlign w:val="bottom"/>
+          </w:tcPr>
+          <w:p>
+            <w:pPr>
+              <w:ind w:left="40"/>
+              <w:rPr>
+                <w:sz w:val="18"/>
+                <w:szCs w:val="18"/>
+              </w:rPr>
+            </w:pPr>
+            <w:r>
+              <w:t>Usuario</w:t>
+            </w:r>
+          </w:p>
+        </w:tc>
+        <w:tc>
+          <w:tcPr>
+            <w:tcW w:w="5199" w:type="dxa"/>
+            <w:gridSpan w:val="2"/>
+            <w:tcBorders>
+              <w:bottom w:val="single" w:sz="8" w:space="0" w:color="000000"/>
+              <w:right w:val="single" w:sz="8" w:space="0" w:color="000000"/>
+            </w:tcBorders>
+            <w:tcMar>
+              <w:top w:w="40" w:type="dxa"/>
+              <w:left w:w="40" w:type="dxa"/>
+              <w:bottom w:w="40" w:type="dxa"/>
+              <w:right w:w="40" w:type="dxa"/>
+            </w:tcMar>
+            <w:vAlign w:val="bottom"/>
+          </w:tcPr>
+          <w:p>
+            <w:pPr>
+              <w:ind w:left="40"/>
+            </w:pPr>
+            <w:r>
+              <w:t>Sistema</w:t>
+            </w:r>
+          </w:p>
+        </w:tc>
+      </w:tr>
+      <w:tr>
+        <w:trPr>
+          <w:trHeight w:val="460"/>
+        </w:trPr>
+        <w:tc>
+          <w:tcPr>
+            <w:tcW w:w="3825" w:type="dxa"/>
+            <w:tcBorders>
+              <w:left w:val="single" w:sz="8" w:space="0" w:color="000000"/>
+              <w:bottom w:val="single" w:sz="8" w:space="0" w:color="000000"/>
+              <w:right w:val="single" w:sz="8" w:space="0" w:color="000000"/>
+            </w:tcBorders>
+            <w:tcMar>
+              <w:top w:w="40" w:type="dxa"/>
+              <w:left w:w="40" w:type="dxa"/>
+              <w:bottom w:w="40" w:type="dxa"/>
+              <w:right w:w="40" w:type="dxa"/>
+            </w:tcMar>
+            <w:vAlign w:val="bottom"/>
+          </w:tcPr>
+          <w:p>
+            <w:pPr>
+              <w:ind w:left="40"/>
+              <w:rPr>
+                <w:sz w:val="18"/>
+                <w:szCs w:val="18"/>
+              </w:rPr>
+            </w:pPr>
+            <w:r>
+              <w:rPr>
+                <w:sz w:val="18"/>
+                <w:szCs w:val="18"/>
+              </w:rPr>
+              <w:t>1- El ciudadano</w:t>
+            </w:r>
+            <w:r>
+              <w:rPr>
+                <w:sz w:val="18"/>
+                <w:szCs w:val="18"/>
+              </w:rPr>
+              <w:t xml:space="preserve"> ingresa D</w:t>
+            </w:r>
+            <w:r>
+              <w:rPr>
+                <w:sz w:val="18"/>
+                <w:szCs w:val="18"/>
+              </w:rPr>
+              <w:t>NI y código de acta del acta que solicita visualizar</w:t>
+            </w:r>
+            <w:r>
+              <w:rPr>
+                <w:sz w:val="18"/>
+                <w:szCs w:val="18"/>
+              </w:rPr>
+              <w:t xml:space="preserve"> y presiona el botón “Ver Acta”.</w:t>
+            </w:r>
+          </w:p>
+        </w:tc>
+        <w:tc>
+          <w:tcPr>
+            <w:tcW w:w="5199" w:type="dxa"/>
+            <w:gridSpan w:val="2"/>
+            <w:tcBorders>
+              <w:bottom w:val="single" w:sz="8" w:space="0" w:color="000000"/>
+              <w:right w:val="single" w:sz="8" w:space="0" w:color="000000"/>
+            </w:tcBorders>
+            <w:tcMar>
+              <w:top w:w="40" w:type="dxa"/>
+              <w:left w:w="40" w:type="dxa"/>
+              <w:bottom w:w="40" w:type="dxa"/>
+              <w:right w:w="40" w:type="dxa"/>
+            </w:tcMar>
+            <w:vAlign w:val="bottom"/>
+          </w:tcPr>
+          <w:p>
+            <w:pPr>
+              <w:ind w:left="40"/>
+            </w:pPr>
+          </w:p>
+        </w:tc>
+      </w:tr>
+      <w:tr>
+        <w:trPr>
+          <w:trHeight w:val="340"/>
+        </w:trPr>
+        <w:tc>
+          <w:tcPr>
+            <w:tcW w:w="3825" w:type="dxa"/>
+            <w:tcBorders>
+              <w:left w:val="single" w:sz="8" w:space="0" w:color="000000"/>
+              <w:bottom w:val="single" w:sz="8" w:space="0" w:color="000000"/>
+              <w:right w:val="single" w:sz="8" w:space="0" w:color="000000"/>
+            </w:tcBorders>
+            <w:tcMar>
+              <w:top w:w="40" w:type="dxa"/>
+              <w:left w:w="40" w:type="dxa"/>
+              <w:bottom w:w="40" w:type="dxa"/>
+              <w:right w:w="40" w:type="dxa"/>
+            </w:tcMar>
+            <w:vAlign w:val="bottom"/>
+          </w:tcPr>
+          <w:p>
+            <w:pPr>
+              <w:rPr>
+                <w:sz w:val="18"/>
+                <w:szCs w:val="18"/>
+              </w:rPr>
+            </w:pPr>
+          </w:p>
+        </w:tc>
+        <w:tc>
+          <w:tcPr>
+            <w:tcW w:w="5199" w:type="dxa"/>
+            <w:gridSpan w:val="2"/>
+            <w:tcBorders>
+              <w:bottom w:val="single" w:sz="8" w:space="0" w:color="000000"/>
+              <w:right w:val="single" w:sz="8" w:space="0" w:color="000000"/>
+            </w:tcBorders>
+            <w:tcMar>
+              <w:top w:w="40" w:type="dxa"/>
+              <w:left w:w="40" w:type="dxa"/>
+              <w:bottom w:w="40" w:type="dxa"/>
+              <w:right w:w="40" w:type="dxa"/>
+            </w:tcMar>
+            <w:vAlign w:val="bottom"/>
+          </w:tcPr>
+          <w:p>
+            <w:pPr>
+              <w:ind w:left="40"/>
+              <w:rPr>
+                <w:sz w:val="18"/>
+                <w:szCs w:val="18"/>
+              </w:rPr>
+            </w:pPr>
+            <w:r>
+              <w:rPr>
+                <w:sz w:val="18"/>
+                <w:szCs w:val="18"/>
+              </w:rPr>
+              <w:t>2-</w:t>
+            </w:r>
+            <w:r>
+              <w:rPr>
+                <w:sz w:val="18"/>
+                <w:szCs w:val="18"/>
+              </w:rPr>
+              <w:t xml:space="preserve"> El sistema con los datos ingresados por el ciudadano busca en base de datos</w:t>
+            </w:r>
+            <w:r>
+              <w:rPr>
+                <w:sz w:val="18"/>
+                <w:szCs w:val="18"/>
+              </w:rPr>
+              <w:t xml:space="preserve"> la solicitud de acta asociada al DNI y el código de acta asociado a la imagen.</w:t>
+            </w:r>
+          </w:p>
+        </w:tc>
+      </w:tr>
+      <w:tr>
+        <w:trPr>
+          <w:trHeight w:val="340"/>
+        </w:trPr>
+        <w:tc>
+          <w:tcPr>
+            <w:tcW w:w="3825" w:type="dxa"/>
+            <w:tcBorders>
+              <w:left w:val="single" w:sz="8" w:space="0" w:color="000000"/>
+              <w:bottom w:val="single" w:sz="8" w:space="0" w:color="000000"/>
+              <w:right w:val="single" w:sz="8" w:space="0" w:color="000000"/>
+            </w:tcBorders>
+            <w:tcMar>
+              <w:top w:w="40" w:type="dxa"/>
+              <w:left w:w="40" w:type="dxa"/>
+              <w:bottom w:w="40" w:type="dxa"/>
+              <w:right w:w="40" w:type="dxa"/>
+            </w:tcMar>
+            <w:vAlign w:val="bottom"/>
+          </w:tcPr>
+          <w:p>
+            <w:pPr>
+              <w:rPr>
+                <w:sz w:val="18"/>
+                <w:szCs w:val="18"/>
+              </w:rPr>
+            </w:pPr>
+          </w:p>
+        </w:tc>
+        <w:tc>
+          <w:tcPr>
+            <w:tcW w:w="5199" w:type="dxa"/>
+            <w:gridSpan w:val="2"/>
+            <w:tcBorders>
+              <w:bottom w:val="single" w:sz="8" w:space="0" w:color="000000"/>
+              <w:right w:val="single" w:sz="8" w:space="0" w:color="000000"/>
+            </w:tcBorders>
+            <w:tcMar>
+              <w:top w:w="40" w:type="dxa"/>
+              <w:left w:w="40" w:type="dxa"/>
+              <w:bottom w:w="40" w:type="dxa"/>
+              <w:right w:w="40" w:type="dxa"/>
+            </w:tcMar>
+            <w:vAlign w:val="bottom"/>
+          </w:tcPr>
+          <w:p>
+            <w:pPr>
+              <w:ind w:left="40"/>
+              <w:rPr>
+                <w:sz w:val="18"/>
+                <w:szCs w:val="18"/>
+              </w:rPr>
+            </w:pPr>
+            <w:r>
+              <w:rPr>
+                <w:sz w:val="18"/>
+                <w:szCs w:val="18"/>
+              </w:rPr>
+              <w:t>3- Si el</w:t>
+            </w:r>
+            <w:r>
+              <w:rPr>
+                <w:sz w:val="18"/>
+                <w:szCs w:val="18"/>
+              </w:rPr>
+              <w:t xml:space="preserve"> </w:t>
+            </w:r>
+            <w:proofErr w:type="spellStart"/>
+            <w:r>
+              <w:rPr>
+                <w:sz w:val="18"/>
+                <w:szCs w:val="18"/>
+              </w:rPr>
+              <w:t>imagenActaEstado.codigoActa</w:t>
+            </w:r>
+            <w:proofErr w:type="spellEnd"/>
+            <w:r>
+              <w:rPr>
+                <w:sz w:val="18"/>
+                <w:szCs w:val="18"/>
+              </w:rPr>
+              <w:t xml:space="preserve"> = </w:t>
+            </w:r>
+            <w:proofErr w:type="spellStart"/>
+            <w:r>
+              <w:rPr>
+                <w:sz w:val="18"/>
+                <w:szCs w:val="18"/>
+              </w:rPr>
+              <w:t>codigoIngresado</w:t>
+            </w:r>
+            <w:proofErr w:type="spellEnd"/>
+            <w:r>
+              <w:rPr>
+                <w:sz w:val="18"/>
+                <w:szCs w:val="18"/>
+              </w:rPr>
+              <w:t xml:space="preserve"> y el  </w:t>
+            </w:r>
+            <w:r>
+              <w:rPr>
+                <w:sz w:val="18"/>
+                <w:szCs w:val="18"/>
+              </w:rPr>
+              <w:t xml:space="preserve"> </w:t>
+            </w:r>
+            <w:proofErr w:type="spellStart"/>
+            <w:r>
+              <w:rPr>
+                <w:sz w:val="18"/>
+                <w:szCs w:val="18"/>
+              </w:rPr>
+              <w:t>imagenActaEstado.NombreActaPedido</w:t>
+            </w:r>
+            <w:proofErr w:type="spellEnd"/>
+            <w:r>
+              <w:rPr>
+                <w:sz w:val="18"/>
+                <w:szCs w:val="18"/>
+              </w:rPr>
+              <w:t xml:space="preserve"> = </w:t>
+            </w:r>
+            <w:r>
+              <w:rPr>
+                <w:sz w:val="18"/>
+                <w:szCs w:val="18"/>
+              </w:rPr>
+              <w:t>“</w:t>
+            </w:r>
+            <w:r>
+              <w:rPr>
+                <w:sz w:val="18"/>
+                <w:szCs w:val="18"/>
+              </w:rPr>
+              <w:t>vigente</w:t>
+            </w:r>
+            <w:r>
+              <w:rPr>
+                <w:sz w:val="18"/>
+                <w:szCs w:val="18"/>
+              </w:rPr>
+              <w:t>”</w:t>
+            </w:r>
+            <w:r>
+              <w:rPr>
+                <w:sz w:val="18"/>
+                <w:szCs w:val="18"/>
+              </w:rPr>
+              <w:t xml:space="preserve"> </w:t>
+            </w:r>
+            <w:r>
+              <w:rPr>
+                <w:sz w:val="18"/>
+                <w:szCs w:val="18"/>
+              </w:rPr>
+              <w:t xml:space="preserve"> </w:t>
+            </w:r>
+            <w:r>
+              <w:rPr>
+                <w:sz w:val="18"/>
+                <w:szCs w:val="18"/>
+              </w:rPr>
+              <w:t xml:space="preserve">y se visualiza </w:t>
+            </w:r>
+            <w:r>
+              <w:rPr>
+                <w:sz w:val="18"/>
+                <w:szCs w:val="18"/>
+              </w:rPr>
+              <w:t xml:space="preserve">por pantalla </w:t>
+            </w:r>
             <w:bookmarkStart w:id="0" w:name="_GoBack"/>
             <w:bookmarkEnd w:id="0"/>
+            <w:r>
+              <w:rPr>
+                <w:sz w:val="18"/>
+                <w:szCs w:val="18"/>
+              </w:rPr>
+              <w:t>la</w:t>
+            </w:r>
+            <w:r>
+              <w:rPr>
+                <w:sz w:val="18"/>
+                <w:szCs w:val="18"/>
+              </w:rPr>
+              <w:t xml:space="preserve"> imagen del acta.</w:t>
+            </w:r>
           </w:p>
         </w:tc>
       </w:tr>
@@ -3595,20 +5266,64 @@
             <w:tcW w:w="3825" w:type="dxa"/>
             <w:tcBorders>
               <w:left w:val="single" w:sz="8" w:space="0" w:color="000000"/>
-              <w:right w:val="single" w:sz="8" w:space="0" w:color="000000"/>
-            </w:tcBorders>
-            <w:tcMar>
-              <w:top w:w="40" w:type="dxa"/>
-              <w:left w:w="40" w:type="dxa"/>
-              <w:bottom w:w="40" w:type="dxa"/>
-              <w:right w:w="40" w:type="dxa"/>
-            </w:tcMar>
-            <w:vAlign w:val="bottom"/>
-          </w:tcPr>
-          <w:p>
-            <w:pPr>
-              <w:ind w:left="40"/>
-            </w:pPr>
+              <w:bottom w:val="single" w:sz="8" w:space="0" w:color="000000"/>
+              <w:right w:val="single" w:sz="8" w:space="0" w:color="000000"/>
+            </w:tcBorders>
+            <w:tcMar>
+              <w:top w:w="40" w:type="dxa"/>
+              <w:left w:w="40" w:type="dxa"/>
+              <w:bottom w:w="40" w:type="dxa"/>
+              <w:right w:w="40" w:type="dxa"/>
+            </w:tcMar>
+            <w:vAlign w:val="bottom"/>
+          </w:tcPr>
+          <w:p>
+            <w:pPr>
+              <w:pStyle w:val="Prrafodelista"/>
+              <w:numPr>
+                <w:ilvl w:val="0"/>
+                <w:numId w:val="1"/>
+              </w:numPr>
+              <w:rPr>
+                <w:sz w:val="18"/>
+                <w:szCs w:val="18"/>
+              </w:rPr>
+            </w:pPr>
+            <w:r>
+              <w:rPr>
+                <w:sz w:val="18"/>
+                <w:szCs w:val="18"/>
+              </w:rPr>
+              <w:t xml:space="preserve">El </w:t>
+            </w:r>
+            <w:r>
+              <w:rPr>
+                <w:sz w:val="18"/>
+                <w:szCs w:val="18"/>
+              </w:rPr>
+              <w:t>ciudadano</w:t>
+            </w:r>
+            <w:r>
+              <w:rPr>
+                <w:sz w:val="18"/>
+                <w:szCs w:val="18"/>
+              </w:rPr>
+              <w:t xml:space="preserve"> presiona el botón “</w:t>
+            </w:r>
+            <w:r>
+              <w:rPr>
+                <w:sz w:val="18"/>
+                <w:szCs w:val="18"/>
+              </w:rPr>
+              <w:t>Volver</w:t>
+            </w:r>
+            <w:r>
+              <w:rPr>
+                <w:sz w:val="18"/>
+                <w:szCs w:val="18"/>
+              </w:rPr>
+              <w:t>”</w:t>
+            </w:r>
           </w:p>
         </w:tc>
         <w:tc>
@@ -3616,52 +5331,25 @@
             <w:tcW w:w="5199" w:type="dxa"/>
             <w:gridSpan w:val="2"/>
             <w:tcBorders>
-              <w:right w:val="single" w:sz="8" w:space="0" w:color="000000"/>
-            </w:tcBorders>
-            <w:tcMar>
-              <w:top w:w="40" w:type="dxa"/>
-              <w:left w:w="40" w:type="dxa"/>
-              <w:bottom w:w="40" w:type="dxa"/>
-              <w:right w:w="40" w:type="dxa"/>
-            </w:tcMar>
-            <w:vAlign w:val="bottom"/>
-          </w:tcPr>
-          <w:p>
-            <w:pPr>
-              <w:ind w:left="40"/>
-              <w:rPr>
-                <w:sz w:val="20"/>
-                <w:szCs w:val="20"/>
-              </w:rPr>
-            </w:pPr>
-            <w:r>
-              <w:rPr>
-                <w:sz w:val="20"/>
-                <w:szCs w:val="20"/>
-              </w:rPr>
-              <w:t>5- Se genera un reclamoErrorActa con los atributos ingresados por el usuario, se le setea el tipo de reclamo, datosAdicionales y el estadoReclamoErrorActa= “</w:t>
-            </w:r>
-            <w:r>
-              <w:rPr>
-                <w:sz w:val="20"/>
-                <w:szCs w:val="20"/>
-              </w:rPr>
-              <w:t>pendiente</w:t>
-            </w:r>
-            <w:r>
-              <w:rPr>
-                <w:sz w:val="20"/>
-                <w:szCs w:val="20"/>
-              </w:rPr>
-              <w:t>”</w:t>
-            </w:r>
-            <w:r>
-              <w:rPr>
-                <w:sz w:val="20"/>
-                <w:szCs w:val="20"/>
-              </w:rPr>
-              <w:t>. Luego se setea a la solicitud del acta y se guarda.</w:t>
-            </w:r>
+              <w:bottom w:val="single" w:sz="8" w:space="0" w:color="000000"/>
+              <w:right w:val="single" w:sz="8" w:space="0" w:color="000000"/>
+            </w:tcBorders>
+            <w:tcMar>
+              <w:top w:w="40" w:type="dxa"/>
+              <w:left w:w="40" w:type="dxa"/>
+              <w:bottom w:w="40" w:type="dxa"/>
+              <w:right w:w="40" w:type="dxa"/>
+            </w:tcMar>
+            <w:vAlign w:val="bottom"/>
+          </w:tcPr>
+          <w:p>
+            <w:pPr>
+              <w:ind w:left="40"/>
+              <w:rPr>
+                <w:sz w:val="18"/>
+                <w:szCs w:val="18"/>
+              </w:rPr>
+            </w:pPr>
           </w:p>
         </w:tc>
       </w:tr>
@@ -3674,19 +5362,23 @@
             <w:tcW w:w="3825" w:type="dxa"/>
             <w:tcBorders>
               <w:left w:val="single" w:sz="8" w:space="0" w:color="000000"/>
-              <w:right w:val="single" w:sz="8" w:space="0" w:color="000000"/>
-            </w:tcBorders>
-            <w:tcMar>
-              <w:top w:w="40" w:type="dxa"/>
-              <w:left w:w="40" w:type="dxa"/>
-              <w:bottom w:w="40" w:type="dxa"/>
-              <w:right w:w="40" w:type="dxa"/>
-            </w:tcMar>
-            <w:vAlign w:val="bottom"/>
-          </w:tcPr>
-          <w:p>
-            <w:pPr>
-              <w:ind w:left="40"/>
+              <w:bottom w:val="single" w:sz="8" w:space="0" w:color="000000"/>
+              <w:right w:val="single" w:sz="8" w:space="0" w:color="000000"/>
+            </w:tcBorders>
+            <w:tcMar>
+              <w:top w:w="40" w:type="dxa"/>
+              <w:left w:w="40" w:type="dxa"/>
+              <w:bottom w:w="40" w:type="dxa"/>
+              <w:right w:w="40" w:type="dxa"/>
+            </w:tcMar>
+            <w:vAlign w:val="bottom"/>
+          </w:tcPr>
+          <w:p>
+            <w:pPr>
+              <w:rPr>
+                <w:sz w:val="18"/>
+                <w:szCs w:val="18"/>
+              </w:rPr>
             </w:pPr>
           </w:p>
         </w:tc>
@@ -3695,30 +5387,149 @@
             <w:tcW w:w="5199" w:type="dxa"/>
             <w:gridSpan w:val="2"/>
             <w:tcBorders>
-              <w:right w:val="single" w:sz="8" w:space="0" w:color="000000"/>
-            </w:tcBorders>
-            <w:tcMar>
-              <w:top w:w="40" w:type="dxa"/>
-              <w:left w:w="40" w:type="dxa"/>
-              <w:bottom w:w="40" w:type="dxa"/>
-              <w:right w:w="40" w:type="dxa"/>
-            </w:tcMar>
-            <w:vAlign w:val="bottom"/>
-          </w:tcPr>
-          <w:p>
-            <w:pPr>
-              <w:ind w:left="40"/>
-              <w:rPr>
-                <w:sz w:val="20"/>
-                <w:szCs w:val="20"/>
-              </w:rPr>
-            </w:pPr>
-            <w:r>
-              <w:rPr>
-                <w:sz w:val="20"/>
-                <w:szCs w:val="20"/>
-              </w:rPr>
-              <w:t>6- Enviar vía webservice todos los datos del reclamo a la entidad externa Archivo General del Registro Civil</w:t>
+              <w:bottom w:val="single" w:sz="8" w:space="0" w:color="000000"/>
+              <w:right w:val="single" w:sz="8" w:space="0" w:color="000000"/>
+            </w:tcBorders>
+            <w:tcMar>
+              <w:top w:w="40" w:type="dxa"/>
+              <w:left w:w="40" w:type="dxa"/>
+              <w:bottom w:w="40" w:type="dxa"/>
+              <w:right w:w="40" w:type="dxa"/>
+            </w:tcMar>
+            <w:vAlign w:val="bottom"/>
+          </w:tcPr>
+          <w:p>
+            <w:pPr>
+              <w:ind w:left="40"/>
+              <w:rPr>
+                <w:sz w:val="18"/>
+                <w:szCs w:val="18"/>
+              </w:rPr>
+            </w:pPr>
+            <w:r>
+              <w:rPr>
+                <w:sz w:val="18"/>
+                <w:szCs w:val="18"/>
+              </w:rPr>
+              <w:t>5- Fin CU</w:t>
+            </w:r>
+          </w:p>
+        </w:tc>
+      </w:tr>
+      <w:tr>
+        <w:trPr>
+          <w:trHeight w:val="260"/>
+        </w:trPr>
+        <w:tc>
+          <w:tcPr>
+            <w:tcW w:w="9024" w:type="dxa"/>
+            <w:gridSpan w:val="3"/>
+            <w:tcBorders>
+              <w:left w:val="single" w:sz="8" w:space="0" w:color="000000"/>
+              <w:bottom w:val="single" w:sz="8" w:space="0" w:color="000000"/>
+              <w:right w:val="single" w:sz="8" w:space="0" w:color="000000"/>
+            </w:tcBorders>
+            <w:shd w:val="clear" w:color="auto" w:fill="2E74B5"/>
+            <w:tcMar>
+              <w:top w:w="40" w:type="dxa"/>
+              <w:left w:w="40" w:type="dxa"/>
+              <w:bottom w:w="40" w:type="dxa"/>
+              <w:right w:w="40" w:type="dxa"/>
+            </w:tcMar>
+            <w:vAlign w:val="bottom"/>
+          </w:tcPr>
+          <w:p>
+            <w:pPr>
+              <w:ind w:left="40"/>
+              <w:jc w:val="center"/>
+              <w:rPr>
+                <w:b/>
+                <w:color w:val="FFFFFF"/>
+                <w:sz w:val="18"/>
+                <w:szCs w:val="18"/>
+                <w:shd w:val="clear" w:color="auto" w:fill="2E74B5"/>
+              </w:rPr>
+            </w:pPr>
+            <w:r>
+              <w:rPr>
+                <w:b/>
+                <w:color w:val="FFFFFF"/>
+                <w:sz w:val="18"/>
+                <w:szCs w:val="18"/>
+                <w:shd w:val="clear" w:color="auto" w:fill="2E74B5"/>
+              </w:rPr>
+              <w:t>CAMINOS ALTERNATIVOS</w:t>
+            </w:r>
+          </w:p>
+        </w:tc>
+      </w:tr>
+      <w:tr>
+        <w:trPr>
+          <w:trHeight w:val="260"/>
+        </w:trPr>
+        <w:tc>
+          <w:tcPr>
+            <w:tcW w:w="9024" w:type="dxa"/>
+            <w:gridSpan w:val="3"/>
+            <w:tcBorders>
+              <w:left w:val="single" w:sz="8" w:space="0" w:color="000000"/>
+              <w:bottom w:val="single" w:sz="8" w:space="0" w:color="000000"/>
+              <w:right w:val="single" w:sz="8" w:space="0" w:color="000000"/>
+            </w:tcBorders>
+            <w:shd w:val="clear" w:color="auto" w:fill="D9D9D9"/>
+            <w:tcMar>
+              <w:top w:w="40" w:type="dxa"/>
+              <w:left w:w="40" w:type="dxa"/>
+              <w:bottom w:w="40" w:type="dxa"/>
+              <w:right w:w="40" w:type="dxa"/>
+            </w:tcMar>
+            <w:vAlign w:val="bottom"/>
+          </w:tcPr>
+          <w:p>
+            <w:pPr>
+              <w:ind w:left="40"/>
+              <w:rPr>
+                <w:b/>
+                <w:sz w:val="18"/>
+                <w:szCs w:val="18"/>
+                <w:shd w:val="clear" w:color="auto" w:fill="D9D9D9"/>
+              </w:rPr>
+            </w:pPr>
+            <w:r>
+              <w:rPr>
+                <w:b/>
+                <w:sz w:val="18"/>
+                <w:szCs w:val="18"/>
+                <w:shd w:val="clear" w:color="auto" w:fill="D9D9D9"/>
+              </w:rPr>
+              <w:t xml:space="preserve">Camino Alternativo 1 al Paso </w:t>
+            </w:r>
+            <w:r>
+              <w:rPr>
+                <w:b/>
+                <w:sz w:val="18"/>
+                <w:szCs w:val="18"/>
+                <w:shd w:val="clear" w:color="auto" w:fill="D9D9D9"/>
+              </w:rPr>
+              <w:t>2</w:t>
+            </w:r>
+            <w:r>
+              <w:rPr>
+                <w:b/>
+                <w:sz w:val="18"/>
+                <w:szCs w:val="18"/>
+                <w:shd w:val="clear" w:color="auto" w:fill="D9D9D9"/>
+              </w:rPr>
+              <w:t xml:space="preserve">: </w:t>
+            </w:r>
+            <w:r>
+              <w:rPr>
+                <w:b/>
+                <w:sz w:val="18"/>
+                <w:szCs w:val="18"/>
+                <w:shd w:val="clear" w:color="auto" w:fill="D9D9D9"/>
+              </w:rPr>
+              <w:t>No se encuentran datos de actas asociadas al DNI y código ingresado</w:t>
             </w:r>
           </w:p>
         </w:tc>
@@ -3732,20 +5543,22 @@
             <w:tcW w:w="3825" w:type="dxa"/>
             <w:tcBorders>
               <w:left w:val="single" w:sz="8" w:space="0" w:color="000000"/>
-              <w:bottom w:val="single" w:sz="8" w:space="0" w:color="000000"/>
-              <w:right w:val="single" w:sz="8" w:space="0" w:color="000000"/>
-            </w:tcBorders>
-            <w:tcMar>
-              <w:top w:w="40" w:type="dxa"/>
-              <w:left w:w="40" w:type="dxa"/>
-              <w:bottom w:w="40" w:type="dxa"/>
-              <w:right w:w="40" w:type="dxa"/>
-            </w:tcMar>
-            <w:vAlign w:val="bottom"/>
-          </w:tcPr>
-          <w:p>
-            <w:pPr>
-              <w:ind w:left="40"/>
+              <w:right w:val="single" w:sz="8" w:space="0" w:color="000000"/>
+            </w:tcBorders>
+            <w:tcMar>
+              <w:top w:w="40" w:type="dxa"/>
+              <w:left w:w="40" w:type="dxa"/>
+              <w:bottom w:w="40" w:type="dxa"/>
+              <w:right w:w="40" w:type="dxa"/>
+            </w:tcMar>
+            <w:vAlign w:val="bottom"/>
+          </w:tcPr>
+          <w:p>
+            <w:pPr>
+              <w:rPr>
+                <w:sz w:val="20"/>
+                <w:szCs w:val="20"/>
+              </w:rPr>
             </w:pPr>
           </w:p>
         </w:tc>
@@ -3754,38 +5567,91 @@
             <w:tcW w:w="5199" w:type="dxa"/>
             <w:gridSpan w:val="2"/>
             <w:tcBorders>
-              <w:bottom w:val="single" w:sz="8" w:space="0" w:color="000000"/>
-              <w:right w:val="single" w:sz="8" w:space="0" w:color="000000"/>
-            </w:tcBorders>
-            <w:tcMar>
-              <w:top w:w="40" w:type="dxa"/>
-              <w:left w:w="40" w:type="dxa"/>
-              <w:bottom w:w="40" w:type="dxa"/>
-              <w:right w:w="40" w:type="dxa"/>
-            </w:tcMar>
-            <w:vAlign w:val="bottom"/>
-          </w:tcPr>
-          <w:p>
-            <w:pPr>
-              <w:ind w:left="40"/>
-              <w:rPr>
-                <w:sz w:val="20"/>
-                <w:szCs w:val="20"/>
-              </w:rPr>
-            </w:pPr>
-            <w:r>
-              <w:rPr>
-                <w:sz w:val="20"/>
-                <w:szCs w:val="20"/>
-              </w:rPr>
-              <w:t>7</w:t>
-            </w:r>
-            <w:r>
-              <w:rPr>
-                <w:sz w:val="20"/>
-                <w:szCs w:val="20"/>
-              </w:rPr>
-              <w:t>- Fin CU</w:t>
+              <w:right w:val="single" w:sz="8" w:space="0" w:color="000000"/>
+            </w:tcBorders>
+            <w:tcMar>
+              <w:top w:w="40" w:type="dxa"/>
+              <w:left w:w="40" w:type="dxa"/>
+              <w:bottom w:w="40" w:type="dxa"/>
+              <w:right w:w="40" w:type="dxa"/>
+            </w:tcMar>
+            <w:vAlign w:val="bottom"/>
+          </w:tcPr>
+          <w:p>
+            <w:pPr>
+              <w:ind w:left="40"/>
+              <w:rPr>
+                <w:sz w:val="20"/>
+                <w:szCs w:val="20"/>
+              </w:rPr>
+            </w:pPr>
+            <w:r>
+              <w:rPr>
+                <w:sz w:val="20"/>
+                <w:szCs w:val="20"/>
+              </w:rPr>
+              <w:t>2-1 El sistema muestra un mensaje “No se encuentra ningún acta con los datos ingresados”.</w:t>
+            </w:r>
+          </w:p>
+        </w:tc>
+      </w:tr>
+      <w:tr>
+        <w:trPr>
+          <w:trHeight w:val="340"/>
+        </w:trPr>
+        <w:tc>
+          <w:tcPr>
+            <w:tcW w:w="3825" w:type="dxa"/>
+            <w:tcBorders>
+              <w:left w:val="single" w:sz="8" w:space="0" w:color="000000"/>
+              <w:right w:val="single" w:sz="8" w:space="0" w:color="000000"/>
+            </w:tcBorders>
+            <w:tcMar>
+              <w:top w:w="40" w:type="dxa"/>
+              <w:left w:w="40" w:type="dxa"/>
+              <w:bottom w:w="40" w:type="dxa"/>
+              <w:right w:w="40" w:type="dxa"/>
+            </w:tcMar>
+            <w:vAlign w:val="bottom"/>
+          </w:tcPr>
+          <w:p>
+            <w:pPr>
+              <w:rPr>
+                <w:sz w:val="20"/>
+                <w:szCs w:val="20"/>
+              </w:rPr>
+            </w:pPr>
+          </w:p>
+        </w:tc>
+        <w:tc>
+          <w:tcPr>
+            <w:tcW w:w="5199" w:type="dxa"/>
+            <w:gridSpan w:val="2"/>
+            <w:tcBorders>
+              <w:right w:val="single" w:sz="8" w:space="0" w:color="000000"/>
+            </w:tcBorders>
+            <w:tcMar>
+              <w:top w:w="40" w:type="dxa"/>
+              <w:left w:w="40" w:type="dxa"/>
+              <w:bottom w:w="40" w:type="dxa"/>
+              <w:right w:w="40" w:type="dxa"/>
+            </w:tcMar>
+            <w:vAlign w:val="bottom"/>
+          </w:tcPr>
+          <w:p>
+            <w:pPr>
+              <w:ind w:left="40"/>
+              <w:rPr>
+                <w:sz w:val="20"/>
+                <w:szCs w:val="20"/>
+              </w:rPr>
+            </w:pPr>
+            <w:r>
+              <w:rPr>
+                <w:sz w:val="20"/>
+                <w:szCs w:val="20"/>
+              </w:rPr>
+              <w:t>3- Ir al paso 1 de este caso de uso</w:t>
             </w:r>
           </w:p>
         </w:tc>
@@ -3829,7 +5695,36 @@
                 <w:szCs w:val="18"/>
                 <w:shd w:val="clear" w:color="auto" w:fill="D9D9D9"/>
               </w:rPr>
-              <w:t>Camino Alternativo 3 al Paso 3: El usuario presiona el botón “Cancelar”</w:t>
+              <w:t xml:space="preserve">Camino Alternativo 1 al Paso 2: </w:t>
+            </w:r>
+            <w:r>
+              <w:rPr>
+                <w:b/>
+                <w:sz w:val="18"/>
+                <w:szCs w:val="18"/>
+                <w:shd w:val="clear" w:color="auto" w:fill="D9D9D9"/>
+              </w:rPr>
+              <w:t xml:space="preserve">El </w:t>
+            </w:r>
+            <w:proofErr w:type="spellStart"/>
+            <w:r>
+              <w:rPr>
+                <w:b/>
+                <w:sz w:val="18"/>
+                <w:szCs w:val="18"/>
+                <w:shd w:val="clear" w:color="auto" w:fill="D9D9D9"/>
+              </w:rPr>
+              <w:t>imagenActaEstado.NombreEstadoActaPedido</w:t>
+            </w:r>
+            <w:proofErr w:type="spellEnd"/>
+            <w:r>
+              <w:rPr>
+                <w:b/>
+                <w:sz w:val="18"/>
+                <w:szCs w:val="18"/>
+                <w:shd w:val="clear" w:color="auto" w:fill="D9D9D9"/>
+              </w:rPr>
+              <w:t xml:space="preserve"> = “No vigente”</w:t>
             </w:r>
           </w:p>
         </w:tc>
@@ -3843,28 +5738,23 @@
             <w:tcW w:w="3825" w:type="dxa"/>
             <w:tcBorders>
               <w:left w:val="single" w:sz="8" w:space="0" w:color="000000"/>
-              <w:bottom w:val="single" w:sz="8" w:space="0" w:color="000000"/>
-              <w:right w:val="single" w:sz="8" w:space="0" w:color="000000"/>
-            </w:tcBorders>
-            <w:tcMar>
-              <w:top w:w="40" w:type="dxa"/>
-              <w:left w:w="40" w:type="dxa"/>
-              <w:bottom w:w="40" w:type="dxa"/>
-              <w:right w:w="40" w:type="dxa"/>
-            </w:tcMar>
-            <w:vAlign w:val="bottom"/>
-          </w:tcPr>
-          <w:p>
-            <w:pPr>
-              <w:ind w:left="40"/>
-            </w:pPr>
-            <w:r>
-              <w:rPr>
-                <w:sz w:val="20"/>
-                <w:szCs w:val="20"/>
-              </w:rPr>
-              <w:t>4- El usuario presiona el botón “Cancelar”</w:t>
-            </w:r>
+              <w:right w:val="single" w:sz="8" w:space="0" w:color="000000"/>
+            </w:tcBorders>
+            <w:tcMar>
+              <w:top w:w="40" w:type="dxa"/>
+              <w:left w:w="40" w:type="dxa"/>
+              <w:bottom w:w="40" w:type="dxa"/>
+              <w:right w:w="40" w:type="dxa"/>
+            </w:tcMar>
+            <w:vAlign w:val="bottom"/>
+          </w:tcPr>
+          <w:p>
+            <w:pPr>
+              <w:rPr>
+                <w:sz w:val="20"/>
+                <w:szCs w:val="20"/>
+              </w:rPr>
+            </w:pPr>
           </w:p>
         </w:tc>
         <w:tc>
@@ -3872,25 +5762,52 @@
             <w:tcW w:w="5199" w:type="dxa"/>
             <w:gridSpan w:val="2"/>
             <w:tcBorders>
-              <w:bottom w:val="single" w:sz="8" w:space="0" w:color="000000"/>
-              <w:right w:val="single" w:sz="8" w:space="0" w:color="000000"/>
-            </w:tcBorders>
-            <w:tcMar>
-              <w:top w:w="40" w:type="dxa"/>
-              <w:left w:w="40" w:type="dxa"/>
-              <w:bottom w:w="40" w:type="dxa"/>
-              <w:right w:w="40" w:type="dxa"/>
-            </w:tcMar>
-            <w:vAlign w:val="bottom"/>
-          </w:tcPr>
-          <w:p>
-            <w:pPr>
-              <w:ind w:left="40"/>
-              <w:rPr>
-                <w:sz w:val="20"/>
-                <w:szCs w:val="20"/>
-              </w:rPr>
-            </w:pPr>
+              <w:right w:val="single" w:sz="8" w:space="0" w:color="000000"/>
+            </w:tcBorders>
+            <w:tcMar>
+              <w:top w:w="40" w:type="dxa"/>
+              <w:left w:w="40" w:type="dxa"/>
+              <w:bottom w:w="40" w:type="dxa"/>
+              <w:right w:w="40" w:type="dxa"/>
+            </w:tcMar>
+            <w:vAlign w:val="bottom"/>
+          </w:tcPr>
+          <w:p>
+            <w:pPr>
+              <w:ind w:left="40"/>
+              <w:rPr>
+                <w:sz w:val="20"/>
+                <w:szCs w:val="20"/>
+              </w:rPr>
+            </w:pPr>
+            <w:r>
+              <w:rPr>
+                <w:sz w:val="20"/>
+                <w:szCs w:val="20"/>
+              </w:rPr>
+              <w:t>2-1 El sistema muestra un mensaje “</w:t>
+            </w:r>
+            <w:r>
+              <w:rPr>
+                <w:sz w:val="20"/>
+                <w:szCs w:val="20"/>
+              </w:rPr>
+              <w:t>El acta solicitada no s</w:t>
+            </w:r>
+            <w:r>
+              <w:rPr>
+                <w:sz w:val="20"/>
+                <w:szCs w:val="20"/>
+              </w:rPr>
+              <w:t xml:space="preserve">e encuentra </w:t>
+            </w:r>
+            <w:r>
+              <w:rPr>
+                <w:sz w:val="20"/>
+                <w:szCs w:val="20"/>
+              </w:rPr>
+              <w:t>vigente”.</w:t>
+            </w:r>
           </w:p>
         </w:tc>
       </w:tr>
@@ -3903,20 +5820,31 @@
             <w:tcW w:w="3825" w:type="dxa"/>
             <w:tcBorders>
               <w:left w:val="single" w:sz="8" w:space="0" w:color="000000"/>
-              <w:right w:val="single" w:sz="8" w:space="0" w:color="000000"/>
-            </w:tcBorders>
-            <w:tcMar>
-              <w:top w:w="40" w:type="dxa"/>
-              <w:left w:w="40" w:type="dxa"/>
-              <w:bottom w:w="40" w:type="dxa"/>
-              <w:right w:w="40" w:type="dxa"/>
-            </w:tcMar>
-            <w:vAlign w:val="bottom"/>
-          </w:tcPr>
-          <w:p>
-            <w:pPr>
-              <w:ind w:left="40"/>
-            </w:pPr>
+              <w:bottom w:val="single" w:sz="8" w:space="0" w:color="000000"/>
+              <w:right w:val="single" w:sz="8" w:space="0" w:color="000000"/>
+            </w:tcBorders>
+            <w:tcMar>
+              <w:top w:w="40" w:type="dxa"/>
+              <w:left w:w="40" w:type="dxa"/>
+              <w:bottom w:w="40" w:type="dxa"/>
+              <w:right w:w="40" w:type="dxa"/>
+            </w:tcMar>
+            <w:vAlign w:val="bottom"/>
+          </w:tcPr>
+          <w:p>
+            <w:pPr>
+              <w:rPr>
+                <w:sz w:val="20"/>
+                <w:szCs w:val="20"/>
+              </w:rPr>
+            </w:pPr>
+            <w:r>
+              <w:rPr>
+                <w:sz w:val="20"/>
+                <w:szCs w:val="20"/>
+              </w:rPr>
+              <w:t>3- El ciudadano presiona el botón “Aceptar”</w:t>
+            </w:r>
           </w:p>
         </w:tc>
         <w:tc>
@@ -3924,30 +5852,94 @@
             <w:tcW w:w="5199" w:type="dxa"/>
             <w:gridSpan w:val="2"/>
             <w:tcBorders>
-              <w:right w:val="single" w:sz="8" w:space="0" w:color="000000"/>
-            </w:tcBorders>
-            <w:tcMar>
-              <w:top w:w="40" w:type="dxa"/>
-              <w:left w:w="40" w:type="dxa"/>
-              <w:bottom w:w="40" w:type="dxa"/>
-              <w:right w:w="40" w:type="dxa"/>
-            </w:tcMar>
-            <w:vAlign w:val="bottom"/>
-          </w:tcPr>
-          <w:p>
-            <w:pPr>
-              <w:ind w:left="40"/>
-              <w:rPr>
-                <w:sz w:val="20"/>
-                <w:szCs w:val="20"/>
-              </w:rPr>
-            </w:pPr>
-            <w:r>
-              <w:rPr>
-                <w:sz w:val="20"/>
-                <w:szCs w:val="20"/>
-              </w:rPr>
-              <w:t>5- Fin CU</w:t>
+              <w:bottom w:val="single" w:sz="8" w:space="0" w:color="000000"/>
+              <w:right w:val="single" w:sz="8" w:space="0" w:color="000000"/>
+            </w:tcBorders>
+            <w:tcMar>
+              <w:top w:w="40" w:type="dxa"/>
+              <w:left w:w="40" w:type="dxa"/>
+              <w:bottom w:w="40" w:type="dxa"/>
+              <w:right w:w="40" w:type="dxa"/>
+            </w:tcMar>
+            <w:vAlign w:val="bottom"/>
+          </w:tcPr>
+          <w:p>
+            <w:pPr>
+              <w:ind w:left="40"/>
+              <w:rPr>
+                <w:sz w:val="20"/>
+                <w:szCs w:val="20"/>
+              </w:rPr>
+            </w:pPr>
+          </w:p>
+        </w:tc>
+      </w:tr>
+      <w:tr>
+        <w:trPr>
+          <w:trHeight w:val="340"/>
+        </w:trPr>
+        <w:tc>
+          <w:tcPr>
+            <w:tcW w:w="3825" w:type="dxa"/>
+            <w:tcBorders>
+              <w:left w:val="single" w:sz="8" w:space="0" w:color="000000"/>
+              <w:bottom w:val="single" w:sz="8" w:space="0" w:color="000000"/>
+              <w:right w:val="single" w:sz="8" w:space="0" w:color="000000"/>
+            </w:tcBorders>
+            <w:tcMar>
+              <w:top w:w="40" w:type="dxa"/>
+              <w:left w:w="40" w:type="dxa"/>
+              <w:bottom w:w="40" w:type="dxa"/>
+              <w:right w:w="40" w:type="dxa"/>
+            </w:tcMar>
+            <w:vAlign w:val="bottom"/>
+          </w:tcPr>
+          <w:p>
+            <w:pPr>
+              <w:rPr>
+                <w:sz w:val="20"/>
+                <w:szCs w:val="20"/>
+              </w:rPr>
+            </w:pPr>
+          </w:p>
+        </w:tc>
+        <w:tc>
+          <w:tcPr>
+            <w:tcW w:w="5199" w:type="dxa"/>
+            <w:gridSpan w:val="2"/>
+            <w:tcBorders>
+              <w:bottom w:val="single" w:sz="8" w:space="0" w:color="000000"/>
+              <w:right w:val="single" w:sz="8" w:space="0" w:color="000000"/>
+            </w:tcBorders>
+            <w:tcMar>
+              <w:top w:w="40" w:type="dxa"/>
+              <w:left w:w="40" w:type="dxa"/>
+              <w:bottom w:w="40" w:type="dxa"/>
+              <w:right w:w="40" w:type="dxa"/>
+            </w:tcMar>
+            <w:vAlign w:val="bottom"/>
+          </w:tcPr>
+          <w:p>
+            <w:pPr>
+              <w:ind w:left="40"/>
+              <w:rPr>
+                <w:sz w:val="20"/>
+                <w:szCs w:val="20"/>
+              </w:rPr>
+            </w:pPr>
+            <w:r>
+              <w:rPr>
+                <w:sz w:val="20"/>
+                <w:szCs w:val="20"/>
+              </w:rPr>
+              <w:t>4</w:t>
+            </w:r>
+            <w:r>
+              <w:rPr>
+                <w:sz w:val="20"/>
+                <w:szCs w:val="20"/>
+              </w:rPr>
+              <w:t>- Ir al paso 1 de este caso de uso</w:t>
             </w:r>
           </w:p>
         </w:tc>

</xml_diff>